<commit_message>
2022 exam problem 5
</commit_message>
<xml_diff>
--- a/Midterm_2/2022/რიცხვით მეთოდები - შუალედური გამოცდა 2.docx
+++ b/Midterm_2/2022/რიცხვით მეთოდები - შუალედური გამოცდა 2.docx
@@ -1171,7 +1171,16 @@
                 <w:b/>
                 <w:color w:val="000000"/>
               </w:rPr>
-              <w:t>SPSS Statistics 17.0</w:t>
+              <w:t xml:space="preserve">SPSS Statistics </w:t>
+            </w:r>
+            <w:proofErr w:type="gramStart"/>
+            <w:r>
+              <w:rPr>
+                <w:rFonts w:ascii="Calibri" w:eastAsia="Times New Roman" w:hAnsi="Calibri" w:cs="Calibri"/>
+                <w:b/>
+                <w:color w:val="000000"/>
+              </w:rPr>
+              <w:t>17.0</w:t>
             </w:r>
             <w:r>
               <w:rPr>
@@ -1181,6 +1190,7 @@
               </w:rPr>
               <w:t xml:space="preserve">  (</w:t>
             </w:r>
+            <w:proofErr w:type="gramEnd"/>
             <w:r>
               <w:rPr>
                 <w:rFonts w:ascii="Calibri" w:eastAsia="Times New Roman" w:hAnsi="Calibri" w:cs="Calibri"/>
@@ -1545,6 +1555,7 @@
               </w:rPr>
               <w:t xml:space="preserve"> (</w:t>
             </w:r>
+            <w:proofErr w:type="gramStart"/>
             <w:r>
               <w:rPr>
                 <w:rFonts w:ascii="Calibri" w:eastAsia="Times New Roman" w:hAnsi="Calibri" w:cs="Calibri"/>
@@ -1553,6 +1564,7 @@
               </w:rPr>
               <w:t>*.circ</w:t>
             </w:r>
+            <w:proofErr w:type="gramEnd"/>
             <w:r>
               <w:rPr>
                 <w:rFonts w:ascii="Calibri" w:eastAsia="Times New Roman" w:hAnsi="Calibri" w:cs="Calibri"/>
@@ -1836,14 +1848,23 @@
                 <w:b/>
                 <w:color w:val="000000"/>
               </w:rPr>
-              <w:t xml:space="preserve"> Microsoft Visual C++ 2008</w:t>
-            </w:r>
+              <w:t xml:space="preserve"> Microsoft Visual C++ </w:t>
+            </w:r>
+            <w:proofErr w:type="gramStart"/>
             <w:r>
               <w:rPr>
                 <w:rFonts w:ascii="Calibri" w:eastAsia="Times New Roman" w:hAnsi="Calibri" w:cs="Calibri"/>
                 <w:b/>
                 <w:color w:val="000000"/>
               </w:rPr>
+              <w:t>2008</w:t>
+            </w:r>
+            <w:r>
+              <w:rPr>
+                <w:rFonts w:ascii="Calibri" w:eastAsia="Times New Roman" w:hAnsi="Calibri" w:cs="Calibri"/>
+                <w:b/>
+                <w:color w:val="000000"/>
+              </w:rPr>
               <w:t xml:space="preserve"> </w:t>
             </w:r>
             <w:r>
@@ -1852,7 +1873,16 @@
                 <w:b/>
                 <w:color w:val="000000"/>
               </w:rPr>
-              <w:t xml:space="preserve"> Express Edition</w:t>
+              <w:t xml:space="preserve"> Express</w:t>
+            </w:r>
+            <w:proofErr w:type="gramEnd"/>
+            <w:r>
+              <w:rPr>
+                <w:rFonts w:ascii="Calibri" w:eastAsia="Times New Roman" w:hAnsi="Calibri" w:cs="Calibri"/>
+                <w:b/>
+                <w:color w:val="000000"/>
+              </w:rPr>
+              <w:t xml:space="preserve"> Edition</w:t>
             </w:r>
             <w:r>
               <w:rPr>
@@ -4480,13 +4510,15 @@
           <w:rFonts w:ascii="Sylfaen" w:hAnsi="Sylfaen" w:cstheme="minorHAnsi"/>
           <w:sz w:val="24"/>
           <w:szCs w:val="24"/>
-        </w:rPr>
-      </w:pPr>
-      <w:r>
-        <w:rPr>
-          <w:rFonts w:ascii="Sylfaen" w:hAnsi="Sylfaen" w:cstheme="minorHAnsi"/>
-          <w:sz w:val="24"/>
-          <w:szCs w:val="24"/>
+          <w:highlight w:val="green"/>
+        </w:rPr>
+      </w:pPr>
+      <w:r>
+        <w:rPr>
+          <w:rFonts w:ascii="Sylfaen" w:hAnsi="Sylfaen" w:cstheme="minorHAnsi"/>
+          <w:sz w:val="24"/>
+          <w:szCs w:val="24"/>
+          <w:highlight w:val="green"/>
           <w:lang w:val="ka-GE"/>
         </w:rPr>
         <w:t xml:space="preserve">მოცემული </w:t>
@@ -4496,6 +4528,7 @@
           <w:rFonts w:ascii="Sylfaen" w:hAnsi="Sylfaen" w:cstheme="minorHAnsi"/>
           <w:sz w:val="24"/>
           <w:szCs w:val="24"/>
+          <w:highlight w:val="green"/>
         </w:rPr>
         <w:t xml:space="preserve">trap.m </w:t>
       </w:r>
@@ -4504,6 +4537,7 @@
           <w:rFonts w:ascii="Sylfaen" w:hAnsi="Sylfaen" w:cstheme="minorHAnsi"/>
           <w:sz w:val="24"/>
           <w:szCs w:val="24"/>
+          <w:highlight w:val="green"/>
           <w:lang w:val="ka-GE"/>
         </w:rPr>
         <w:t xml:space="preserve">ფუნქცია ტრაპეციის მეთოდის გამოყენებით ითვლის მიწოდებული ფუნქციის ინტეგრალს გარკვეულ შუალედზე. ხშირად გვაქვს მხოლოდ მონაცემები, რომელთა მიახლოებითი ინტეგრალის შეფასება გვსურს, თუმცა არ ვიცით ფუნქციური ფორმა. </w:t>
@@ -4516,14 +4550,16 @@
           <w:rFonts w:ascii="Sylfaen" w:hAnsi="Sylfaen" w:cstheme="minorHAnsi"/>
           <w:sz w:val="24"/>
           <w:szCs w:val="24"/>
-          <w:lang w:val="ka-GE"/>
-        </w:rPr>
-      </w:pPr>
-      <w:r>
-        <w:rPr>
-          <w:rFonts w:ascii="Sylfaen" w:hAnsi="Sylfaen" w:cstheme="minorHAnsi"/>
-          <w:sz w:val="24"/>
-          <w:szCs w:val="24"/>
+          <w:highlight w:val="green"/>
+          <w:lang w:val="ka-GE"/>
+        </w:rPr>
+      </w:pPr>
+      <w:r>
+        <w:rPr>
+          <w:rFonts w:ascii="Sylfaen" w:hAnsi="Sylfaen" w:cstheme="minorHAnsi"/>
+          <w:sz w:val="24"/>
+          <w:szCs w:val="24"/>
+          <w:highlight w:val="green"/>
           <w:lang w:val="ka-GE"/>
         </w:rPr>
         <w:t xml:space="preserve">შექმენით მატლაბის ფუნქცია </w:t>
@@ -4533,6 +4569,7 @@
           <w:rFonts w:ascii="Sylfaen" w:hAnsi="Sylfaen" w:cstheme="minorHAnsi"/>
           <w:sz w:val="24"/>
           <w:szCs w:val="24"/>
+          <w:highlight w:val="green"/>
         </w:rPr>
         <w:t xml:space="preserve">trapVect, </w:t>
       </w:r>
@@ -4541,6 +4578,7 @@
           <w:rFonts w:ascii="Sylfaen" w:hAnsi="Sylfaen" w:cstheme="minorHAnsi"/>
           <w:sz w:val="24"/>
           <w:szCs w:val="24"/>
+          <w:highlight w:val="green"/>
           <w:lang w:val="ka-GE"/>
         </w:rPr>
         <w:t xml:space="preserve">რომელიც არგუმენტად მიიღებს ვექტორებს </w:t>
@@ -4550,6 +4588,7 @@
           <w:rFonts w:ascii="Sylfaen" w:hAnsi="Sylfaen" w:cstheme="minorHAnsi"/>
           <w:sz w:val="24"/>
           <w:szCs w:val="24"/>
+          <w:highlight w:val="green"/>
         </w:rPr>
         <w:t xml:space="preserve">x, y </w:t>
       </w:r>
@@ -4558,6 +4597,7 @@
           <w:rFonts w:ascii="Sylfaen" w:hAnsi="Sylfaen" w:cstheme="minorHAnsi"/>
           <w:sz w:val="24"/>
           <w:szCs w:val="24"/>
+          <w:highlight w:val="green"/>
           <w:lang w:val="ka-GE"/>
         </w:rPr>
         <w:t xml:space="preserve">და დააბრუნებს ტრაპეციის მეთოდით გამოთვლილ ინტეგრალს </w:t>
@@ -4567,6 +4607,7 @@
           <w:rFonts w:ascii="Sylfaen" w:hAnsi="Sylfaen" w:cstheme="minorHAnsi"/>
           <w:sz w:val="24"/>
           <w:szCs w:val="24"/>
+          <w:highlight w:val="green"/>
         </w:rPr>
         <w:t xml:space="preserve">x,y </w:t>
       </w:r>
@@ -4575,6 +4616,7 @@
           <w:rFonts w:ascii="Sylfaen" w:hAnsi="Sylfaen" w:cstheme="minorHAnsi"/>
           <w:sz w:val="24"/>
           <w:szCs w:val="24"/>
+          <w:highlight w:val="green"/>
           <w:lang w:val="ka-GE"/>
         </w:rPr>
         <w:t>მონაცემებისთვის.</w:t>
@@ -4584,6 +4626,7 @@
           <w:rFonts w:ascii="Sylfaen" w:hAnsi="Sylfaen" w:cstheme="minorHAnsi"/>
           <w:sz w:val="24"/>
           <w:szCs w:val="24"/>
+          <w:highlight w:val="green"/>
         </w:rPr>
         <w:t xml:space="preserve"> y </w:t>
       </w:r>
@@ -4592,6 +4635,7 @@
           <w:rFonts w:ascii="Sylfaen" w:hAnsi="Sylfaen" w:cstheme="minorHAnsi"/>
           <w:sz w:val="24"/>
           <w:szCs w:val="24"/>
+          <w:highlight w:val="green"/>
           <w:lang w:val="ka-GE"/>
         </w:rPr>
         <w:t xml:space="preserve">ვექტორი დამოკიდებელი, ხოლო </w:t>
@@ -4601,6 +4645,7 @@
           <w:rFonts w:ascii="Sylfaen" w:hAnsi="Sylfaen" w:cstheme="minorHAnsi"/>
           <w:sz w:val="24"/>
           <w:szCs w:val="24"/>
+          <w:highlight w:val="green"/>
         </w:rPr>
         <w:t xml:space="preserve">x </w:t>
       </w:r>
@@ -4609,6 +4654,7 @@
           <w:rFonts w:ascii="Sylfaen" w:hAnsi="Sylfaen" w:cstheme="minorHAnsi"/>
           <w:sz w:val="24"/>
           <w:szCs w:val="24"/>
+          <w:highlight w:val="green"/>
           <w:lang w:val="ka-GE"/>
         </w:rPr>
         <w:t xml:space="preserve">ვექტორი დამოუკიდებელი ცვლადის მნიშვნელობებისგან შედგება. </w:t>
@@ -4621,14 +4667,16 @@
           <w:rFonts w:ascii="Sylfaen" w:hAnsi="Sylfaen" w:cstheme="minorHAnsi"/>
           <w:sz w:val="24"/>
           <w:szCs w:val="24"/>
-          <w:lang w:val="ka-GE"/>
-        </w:rPr>
-      </w:pPr>
-      <w:r>
-        <w:rPr>
-          <w:rFonts w:ascii="Sylfaen" w:hAnsi="Sylfaen" w:cstheme="minorHAnsi"/>
-          <w:sz w:val="24"/>
-          <w:szCs w:val="24"/>
+          <w:highlight w:val="green"/>
+          <w:lang w:val="ka-GE"/>
+        </w:rPr>
+      </w:pPr>
+      <w:r>
+        <w:rPr>
+          <w:rFonts w:ascii="Sylfaen" w:hAnsi="Sylfaen" w:cstheme="minorHAnsi"/>
+          <w:sz w:val="24"/>
+          <w:szCs w:val="24"/>
+          <w:highlight w:val="green"/>
           <w:lang w:val="ka-GE"/>
         </w:rPr>
         <w:t>შექმენით სკრიპტი სადაც გამოცდით თქვენი ფუნქციის გამართულად მუშაობას</w:t>
@@ -4638,6 +4686,7 @@
           <w:rFonts w:ascii="Sylfaen" w:hAnsi="Sylfaen" w:cstheme="minorHAnsi"/>
           <w:sz w:val="24"/>
           <w:szCs w:val="24"/>
+          <w:highlight w:val="green"/>
           <w:lang w:val="ka-GE"/>
         </w:rPr>
         <w:t xml:space="preserve">. გამოთვალეთ </w:t>
@@ -4647,6 +4696,7 @@
           <w:rFonts w:ascii="Sylfaen" w:hAnsi="Sylfaen" w:cstheme="minorHAnsi"/>
           <w:sz w:val="24"/>
           <w:szCs w:val="24"/>
+          <w:highlight w:val="green"/>
           <w:lang w:val="ka-GE"/>
         </w:rPr>
         <w:t>ინტეგრალი შემდეგი ვექტორებისთვის:</w:t>
@@ -4660,13 +4710,15 @@
           <w:rFonts w:ascii="Sylfaen" w:hAnsi="Sylfaen" w:cstheme="minorHAnsi"/>
           <w:sz w:val="24"/>
           <w:szCs w:val="24"/>
-        </w:rPr>
-      </w:pPr>
-      <w:r>
-        <w:rPr>
-          <w:rFonts w:ascii="Sylfaen" w:hAnsi="Sylfaen" w:cstheme="minorHAnsi"/>
-          <w:sz w:val="24"/>
-          <w:szCs w:val="24"/>
+          <w:highlight w:val="green"/>
+        </w:rPr>
+      </w:pPr>
+      <w:r>
+        <w:rPr>
+          <w:rFonts w:ascii="Sylfaen" w:hAnsi="Sylfaen" w:cstheme="minorHAnsi"/>
+          <w:sz w:val="24"/>
+          <w:szCs w:val="24"/>
+          <w:highlight w:val="green"/>
         </w:rPr>
         <w:t>x = [0 1 2 3 4 5 6 7]</w:t>
       </w:r>
@@ -4686,8 +4738,29 @@
           <w:rFonts w:ascii="Sylfaen" w:hAnsi="Sylfaen" w:cstheme="minorHAnsi"/>
           <w:sz w:val="24"/>
           <w:szCs w:val="24"/>
-        </w:rPr>
-        <w:t>y=[10 13 12 14 13 15 16 17]</w:t>
+          <w:highlight w:val="green"/>
+        </w:rPr>
+        <w:t>y</w:t>
+      </w:r>
+      <w:proofErr w:type="gramStart"/>
+      <w:r>
+        <w:rPr>
+          <w:rFonts w:ascii="Sylfaen" w:hAnsi="Sylfaen" w:cstheme="minorHAnsi"/>
+          <w:sz w:val="24"/>
+          <w:szCs w:val="24"/>
+          <w:highlight w:val="green"/>
+        </w:rPr>
+        <w:t>=[</w:t>
+      </w:r>
+      <w:proofErr w:type="gramEnd"/>
+      <w:r>
+        <w:rPr>
+          <w:rFonts w:ascii="Sylfaen" w:hAnsi="Sylfaen" w:cstheme="minorHAnsi"/>
+          <w:sz w:val="24"/>
+          <w:szCs w:val="24"/>
+          <w:highlight w:val="green"/>
+        </w:rPr>
+        <w:t>10 13 12 14 13 15 16 17]</w:t>
       </w:r>
     </w:p>
     <w:p>
@@ -4746,14 +4819,16 @@
           <w:rFonts w:ascii="Sylfaen" w:hAnsi="Sylfaen" w:cstheme="minorHAnsi"/>
           <w:sz w:val="24"/>
           <w:szCs w:val="24"/>
-          <w:lang w:val="ka-GE"/>
-        </w:rPr>
-      </w:pPr>
-      <w:r>
-        <w:rPr>
-          <w:rFonts w:ascii="Sylfaen" w:hAnsi="Sylfaen" w:cstheme="minorHAnsi"/>
-          <w:sz w:val="24"/>
-          <w:szCs w:val="24"/>
+          <w:highlight w:val="green"/>
+          <w:lang w:val="ka-GE"/>
+        </w:rPr>
+      </w:pPr>
+      <w:r>
+        <w:rPr>
+          <w:rFonts w:ascii="Sylfaen" w:hAnsi="Sylfaen" w:cstheme="minorHAnsi"/>
+          <w:sz w:val="24"/>
+          <w:szCs w:val="24"/>
+          <w:highlight w:val="green"/>
           <w:lang w:val="ka-GE"/>
         </w:rPr>
         <w:lastRenderedPageBreak/>
@@ -4765,6 +4840,7 @@
             <w:rFonts w:ascii="Cambria Math" w:hAnsi="Cambria Math" w:cstheme="minorHAnsi"/>
             <w:sz w:val="24"/>
             <w:szCs w:val="24"/>
+            <w:highlight w:val="green"/>
             <w:lang w:val="ka-GE"/>
           </w:rPr>
           <m:t>f(x,y)</m:t>
@@ -4775,6 +4851,7 @@
           <w:rFonts w:ascii="Sylfaen" w:hAnsi="Sylfaen" w:cstheme="minorHAnsi"/>
           <w:sz w:val="24"/>
           <w:szCs w:val="24"/>
+          <w:highlight w:val="green"/>
           <w:lang w:val="ka-GE"/>
         </w:rPr>
         <w:t>, ინტეგრირებას ტრაპეციის მეთოდის გამოყენებით.</w:t>
@@ -4787,6 +4864,7 @@
           <w:rFonts w:ascii="Sylfaen" w:hAnsi="Sylfaen" w:cstheme="minorHAnsi"/>
           <w:sz w:val="24"/>
           <w:szCs w:val="24"/>
+          <w:highlight w:val="green"/>
           <w:lang w:val="ka-GE"/>
         </w:rPr>
       </w:pPr>
@@ -4798,6 +4876,7 @@
           <w:rFonts w:ascii="Sylfaen" w:hAnsi="Sylfaen" w:cstheme="minorHAnsi"/>
           <w:sz w:val="24"/>
           <w:szCs w:val="24"/>
+          <w:highlight w:val="green"/>
           <w:lang w:val="ka-GE"/>
         </w:rPr>
       </w:pPr>
@@ -4808,6 +4887,7 @@
               <w:rFonts w:ascii="Cambria Math" w:hAnsi="Cambria Math" w:cstheme="minorHAnsi"/>
               <w:sz w:val="24"/>
               <w:szCs w:val="24"/>
+              <w:highlight w:val="green"/>
             </w:rPr>
             <m:t>I=</m:t>
           </m:r>
@@ -4820,6 +4900,7 @@
                   <w:i/>
                   <w:sz w:val="24"/>
                   <w:szCs w:val="24"/>
+                  <w:highlight w:val="green"/>
                   <w:lang w:val="ka-GE"/>
                 </w:rPr>
               </m:ctrlPr>
@@ -4830,6 +4911,7 @@
                   <w:rFonts w:ascii="Cambria Math" w:hAnsi="Cambria Math" w:cstheme="minorHAnsi"/>
                   <w:sz w:val="24"/>
                   <w:szCs w:val="24"/>
+                  <w:highlight w:val="green"/>
                   <w:lang w:val="ka-GE"/>
                 </w:rPr>
                 <m:t>a</m:t>
@@ -4841,6 +4923,7 @@
                   <w:rFonts w:ascii="Cambria Math" w:hAnsi="Cambria Math" w:cstheme="minorHAnsi"/>
                   <w:sz w:val="24"/>
                   <w:szCs w:val="24"/>
+                  <w:highlight w:val="green"/>
                   <w:lang w:val="ka-GE"/>
                 </w:rPr>
                 <m:t>b</m:t>
@@ -4856,6 +4939,7 @@
                       <w:i/>
                       <w:sz w:val="24"/>
                       <w:szCs w:val="24"/>
+                      <w:highlight w:val="green"/>
                       <w:lang w:val="ka-GE"/>
                     </w:rPr>
                   </m:ctrlPr>
@@ -4866,6 +4950,7 @@
                       <w:rFonts w:ascii="Cambria Math" w:hAnsi="Cambria Math" w:cstheme="minorHAnsi"/>
                       <w:sz w:val="24"/>
                       <w:szCs w:val="24"/>
+                      <w:highlight w:val="green"/>
                       <w:lang w:val="ka-GE"/>
                     </w:rPr>
                     <m:t>c</m:t>
@@ -4877,6 +4962,7 @@
                       <w:rFonts w:ascii="Cambria Math" w:hAnsi="Cambria Math" w:cstheme="minorHAnsi"/>
                       <w:sz w:val="24"/>
                       <w:szCs w:val="24"/>
+                      <w:highlight w:val="green"/>
                       <w:lang w:val="ka-GE"/>
                     </w:rPr>
                     <m:t>d</m:t>
@@ -4888,6 +4974,7 @@
                       <w:rFonts w:ascii="Cambria Math" w:hAnsi="Cambria Math" w:cstheme="minorHAnsi"/>
                       <w:sz w:val="24"/>
                       <w:szCs w:val="24"/>
+                      <w:highlight w:val="green"/>
                       <w:lang w:val="ka-GE"/>
                     </w:rPr>
                     <m:t>f</m:t>
@@ -4900,6 +4987,7 @@
                           <w:i/>
                           <w:sz w:val="24"/>
                           <w:szCs w:val="24"/>
+                          <w:highlight w:val="green"/>
                           <w:lang w:val="ka-GE"/>
                         </w:rPr>
                       </m:ctrlPr>
@@ -4910,6 +4998,7 @@
                           <w:rFonts w:ascii="Cambria Math" w:hAnsi="Cambria Math" w:cstheme="minorHAnsi"/>
                           <w:sz w:val="24"/>
                           <w:szCs w:val="24"/>
+                          <w:highlight w:val="green"/>
                           <w:lang w:val="ka-GE"/>
                         </w:rPr>
                         <m:t>x,y</m:t>
@@ -4921,6 +5010,7 @@
                       <w:rFonts w:ascii="Cambria Math" w:hAnsi="Cambria Math" w:cstheme="minorHAnsi"/>
                       <w:sz w:val="24"/>
                       <w:szCs w:val="24"/>
+                      <w:highlight w:val="green"/>
                       <w:lang w:val="ka-GE"/>
                     </w:rPr>
                     <m:t>dy dx</m:t>
@@ -4939,6 +5029,7 @@
           <w:rFonts w:ascii="Sylfaen" w:hAnsi="Sylfaen" w:cstheme="minorHAnsi"/>
           <w:sz w:val="24"/>
           <w:szCs w:val="24"/>
+          <w:highlight w:val="green"/>
           <w:lang w:val="ka-GE"/>
         </w:rPr>
       </w:pPr>
@@ -4950,14 +5041,16 @@
           <w:rFonts w:ascii="Sylfaen" w:hAnsi="Sylfaen" w:cstheme="minorHAnsi"/>
           <w:sz w:val="24"/>
           <w:szCs w:val="24"/>
-          <w:lang w:val="ka-GE"/>
-        </w:rPr>
-      </w:pPr>
-      <w:r>
-        <w:rPr>
-          <w:rFonts w:ascii="Sylfaen" w:hAnsi="Sylfaen" w:cstheme="minorHAnsi"/>
-          <w:sz w:val="24"/>
-          <w:szCs w:val="24"/>
+          <w:highlight w:val="green"/>
+          <w:lang w:val="ka-GE"/>
+        </w:rPr>
+      </w:pPr>
+      <w:r>
+        <w:rPr>
+          <w:rFonts w:ascii="Sylfaen" w:hAnsi="Sylfaen" w:cstheme="minorHAnsi"/>
+          <w:sz w:val="24"/>
+          <w:szCs w:val="24"/>
+          <w:highlight w:val="green"/>
           <w:lang w:val="ka-GE"/>
         </w:rPr>
         <w:t>თქვენი ფუნქცია არგუმენტად უნდა იღებდეს ფუნქციას</w:t>
@@ -4967,6 +5060,7 @@
           <w:rFonts w:ascii="Sylfaen" w:hAnsi="Sylfaen" w:cstheme="minorHAnsi"/>
           <w:sz w:val="24"/>
           <w:szCs w:val="24"/>
+          <w:highlight w:val="green"/>
         </w:rPr>
         <w:t xml:space="preserve">, </w:t>
       </w:r>
@@ -4975,6 +5069,7 @@
           <w:rFonts w:ascii="Sylfaen" w:hAnsi="Sylfaen" w:cstheme="minorHAnsi"/>
           <w:sz w:val="24"/>
           <w:szCs w:val="24"/>
+          <w:highlight w:val="green"/>
           <w:lang w:val="ka-GE"/>
         </w:rPr>
         <w:t>ინტეგრირების ზღვრებს</w:t>
@@ -4984,6 +5079,7 @@
           <w:rFonts w:ascii="Sylfaen" w:hAnsi="Sylfaen" w:cstheme="minorHAnsi"/>
           <w:sz w:val="24"/>
           <w:szCs w:val="24"/>
+          <w:highlight w:val="green"/>
         </w:rPr>
         <w:t xml:space="preserve"> </w:t>
       </w:r>
@@ -4992,6 +5088,7 @@
           <w:rFonts w:ascii="Sylfaen" w:hAnsi="Sylfaen" w:cstheme="minorHAnsi"/>
           <w:sz w:val="24"/>
           <w:szCs w:val="24"/>
+          <w:highlight w:val="green"/>
           <w:lang w:val="ka-GE"/>
         </w:rPr>
         <w:t>და თითოეული განზომილების დანაყოფების რაოდენობას:</w:t>
@@ -5004,6 +5101,7 @@
           <w:rFonts w:ascii="Sylfaen" w:hAnsi="Sylfaen" w:cstheme="minorHAnsi"/>
           <w:sz w:val="24"/>
           <w:szCs w:val="24"/>
+          <w:highlight w:val="green"/>
           <w:lang w:val="ka-GE"/>
         </w:rPr>
       </w:pPr>
@@ -5019,6 +5117,7 @@
           <w:rFonts w:ascii="Sylfaen" w:hAnsi="Sylfaen" w:cs="Courier New"/>
           <w:sz w:val="24"/>
           <w:szCs w:val="24"/>
+          <w:highlight w:val="green"/>
         </w:rPr>
       </w:pPr>
       <w:r>
@@ -5027,6 +5126,7 @@
           <w:color w:val="0000FF"/>
           <w:sz w:val="24"/>
           <w:szCs w:val="24"/>
+          <w:highlight w:val="green"/>
         </w:rPr>
         <w:t>function</w:t>
       </w:r>
@@ -5036,8 +5136,31 @@
           <w:color w:val="000000"/>
           <w:sz w:val="24"/>
           <w:szCs w:val="24"/>
-        </w:rPr>
-        <w:t xml:space="preserve"> I = trap2d(func,a,b,c,d,nx,ny)</w:t>
+          <w:highlight w:val="green"/>
+        </w:rPr>
+        <w:t xml:space="preserve"> I = trap2d(</w:t>
+      </w:r>
+      <w:proofErr w:type="gramStart"/>
+      <w:r>
+        <w:rPr>
+          <w:rFonts w:ascii="Sylfaen" w:hAnsi="Sylfaen" w:cs="Courier New"/>
+          <w:color w:val="000000"/>
+          <w:sz w:val="24"/>
+          <w:szCs w:val="24"/>
+          <w:highlight w:val="green"/>
+        </w:rPr>
+        <w:t>func,a</w:t>
+      </w:r>
+      <w:proofErr w:type="gramEnd"/>
+      <w:r>
+        <w:rPr>
+          <w:rFonts w:ascii="Sylfaen" w:hAnsi="Sylfaen" w:cs="Courier New"/>
+          <w:color w:val="000000"/>
+          <w:sz w:val="24"/>
+          <w:szCs w:val="24"/>
+          <w:highlight w:val="green"/>
+        </w:rPr>
+        <w:t>,b,c,d,nx,ny)</w:t>
       </w:r>
     </w:p>
     <w:p>
@@ -5051,6 +5174,7 @@
           <w:rFonts w:ascii="Sylfaen" w:hAnsi="Sylfaen" w:cs="Courier New"/>
           <w:sz w:val="24"/>
           <w:szCs w:val="24"/>
+          <w:highlight w:val="green"/>
         </w:rPr>
       </w:pPr>
     </w:p>
@@ -5066,13 +5190,16 @@
           <w:i/>
           <w:sz w:val="24"/>
           <w:szCs w:val="24"/>
-        </w:rPr>
-      </w:pPr>
+          <w:highlight w:val="green"/>
+        </w:rPr>
+      </w:pPr>
+      <w:proofErr w:type="gramStart"/>
       <w:r>
         <w:rPr>
           <w:rFonts w:ascii="Sylfaen" w:hAnsi="Sylfaen" w:cs="Courier New"/>
           <w:sz w:val="24"/>
           <w:szCs w:val="24"/>
+          <w:highlight w:val="green"/>
         </w:rPr>
         <w:t xml:space="preserve">func </w:t>
       </w:r>
@@ -5081,6 +5208,7 @@
           <w:rFonts w:ascii="Sylfaen" w:hAnsi="Sylfaen" w:cs="Courier New"/>
           <w:sz w:val="24"/>
           <w:szCs w:val="24"/>
+          <w:highlight w:val="green"/>
           <w:lang w:val="ka-GE"/>
         </w:rPr>
         <w:t xml:space="preserve"> </w:t>
@@ -5090,14 +5218,26 @@
           <w:rFonts w:ascii="Sylfaen" w:hAnsi="Sylfaen" w:cs="Courier New"/>
           <w:sz w:val="24"/>
           <w:szCs w:val="24"/>
-        </w:rPr>
-        <w:t xml:space="preserve">- </w:t>
-      </w:r>
+          <w:highlight w:val="green"/>
+        </w:rPr>
+        <w:t>-</w:t>
+      </w:r>
+      <w:proofErr w:type="gramEnd"/>
       <w:r>
         <w:rPr>
           <w:rFonts w:ascii="Sylfaen" w:hAnsi="Sylfaen" w:cs="Courier New"/>
           <w:sz w:val="24"/>
           <w:szCs w:val="24"/>
+          <w:highlight w:val="green"/>
+        </w:rPr>
+        <w:t xml:space="preserve"> </w:t>
+      </w:r>
+      <w:r>
+        <w:rPr>
+          <w:rFonts w:ascii="Sylfaen" w:hAnsi="Sylfaen" w:cs="Courier New"/>
+          <w:sz w:val="24"/>
+          <w:szCs w:val="24"/>
+          <w:highlight w:val="green"/>
           <w:lang w:val="ka-GE"/>
         </w:rPr>
         <w:t xml:space="preserve">ორ ცვლადიანი ფუნქცია </w:t>
@@ -5108,6 +5248,7 @@
             <w:rFonts w:ascii="Cambria Math" w:hAnsi="Cambria Math" w:cs="Courier New"/>
             <w:sz w:val="24"/>
             <w:szCs w:val="24"/>
+            <w:highlight w:val="green"/>
             <w:lang w:val="ka-GE"/>
           </w:rPr>
           <m:t>f(x,y</m:t>
@@ -5120,6 +5261,7 @@
             <w:rFonts w:ascii="Cambria Math" w:hAnsi="Cambria Math" w:cs="Courier New"/>
             <w:sz w:val="24"/>
             <w:szCs w:val="24"/>
+            <w:highlight w:val="green"/>
             <w:lang w:val="ka-GE"/>
           </w:rPr>
           <m:t>)</m:t>
@@ -5137,6 +5279,7 @@
           <w:rFonts w:ascii="Sylfaen" w:hAnsi="Sylfaen" w:cs="Courier New"/>
           <w:sz w:val="24"/>
           <w:szCs w:val="24"/>
+          <w:highlight w:val="green"/>
           <w:lang w:val="ka-GE"/>
         </w:rPr>
       </w:pPr>
@@ -5146,6 +5289,7 @@
             <w:rFonts w:ascii="Cambria Math" w:hAnsi="Cambria Math" w:cstheme="majorHAnsi"/>
             <w:sz w:val="24"/>
             <w:szCs w:val="24"/>
+            <w:highlight w:val="green"/>
           </w:rPr>
           <m:t>a,b</m:t>
         </m:r>
@@ -5154,6 +5298,7 @@
             <w:rFonts w:ascii="Cambria Math" w:eastAsiaTheme="minorEastAsia" w:hAnsi="Cambria Math" w:cstheme="majorHAnsi"/>
             <w:sz w:val="24"/>
             <w:szCs w:val="24"/>
+            <w:highlight w:val="green"/>
           </w:rPr>
           <m:t xml:space="preserve">  -</m:t>
         </m:r>
@@ -5163,6 +5308,7 @@
           <w:rFonts w:ascii="Sylfaen" w:hAnsi="Sylfaen" w:cstheme="majorHAnsi"/>
           <w:sz w:val="24"/>
           <w:szCs w:val="24"/>
+          <w:highlight w:val="green"/>
         </w:rPr>
         <w:t xml:space="preserve"> </w:t>
       </w:r>
@@ -5171,6 +5317,7 @@
           <w:rFonts w:ascii="Sylfaen" w:hAnsi="Sylfaen" w:cstheme="majorHAnsi"/>
           <w:sz w:val="24"/>
           <w:szCs w:val="24"/>
+          <w:highlight w:val="green"/>
           <w:lang w:val="ka-GE"/>
         </w:rPr>
         <w:t xml:space="preserve"> </w:t>
@@ -5181,6 +5328,7 @@
             <w:rFonts w:ascii="Cambria Math" w:hAnsi="Cambria Math" w:cstheme="majorHAnsi"/>
             <w:sz w:val="24"/>
             <w:szCs w:val="24"/>
+            <w:highlight w:val="green"/>
           </w:rPr>
           <m:t xml:space="preserve"> x</m:t>
         </m:r>
@@ -5190,6 +5338,7 @@
           <w:rFonts w:ascii="Sylfaen" w:hAnsi="Sylfaen" w:cs="Courier New"/>
           <w:sz w:val="24"/>
           <w:szCs w:val="24"/>
+          <w:highlight w:val="green"/>
         </w:rPr>
         <w:t>-</w:t>
       </w:r>
@@ -5198,6 +5347,7 @@
           <w:rFonts w:ascii="Sylfaen" w:hAnsi="Sylfaen" w:cs="Courier New"/>
           <w:sz w:val="24"/>
           <w:szCs w:val="24"/>
+          <w:highlight w:val="green"/>
           <w:lang w:val="ka-GE"/>
         </w:rPr>
         <w:t>ინტეგრალის ზღვრები</w:t>
@@ -5214,6 +5364,7 @@
           <w:rFonts w:ascii="Sylfaen" w:hAnsi="Sylfaen" w:cs="Courier New"/>
           <w:sz w:val="24"/>
           <w:szCs w:val="24"/>
+          <w:highlight w:val="green"/>
           <w:lang w:val="ka-GE"/>
         </w:rPr>
       </w:pPr>
@@ -5223,8 +5374,36 @@
             <w:rFonts w:ascii="Cambria Math" w:hAnsi="Cambria Math" w:cs="Courier New"/>
             <w:sz w:val="24"/>
             <w:szCs w:val="24"/>
+            <w:highlight w:val="green"/>
           </w:rPr>
-          <m:t>b,c   -</m:t>
+          <m:t>c</m:t>
+        </m:r>
+        <m:r>
+          <w:rPr>
+            <w:rFonts w:ascii="Cambria Math" w:hAnsi="Cambria Math" w:cs="Courier New"/>
+            <w:sz w:val="24"/>
+            <w:szCs w:val="24"/>
+            <w:highlight w:val="green"/>
+          </w:rPr>
+          <m:t>,</m:t>
+        </m:r>
+        <m:r>
+          <w:rPr>
+            <w:rFonts w:ascii="Cambria Math" w:hAnsi="Cambria Math" w:cs="Courier New"/>
+            <w:sz w:val="24"/>
+            <w:szCs w:val="24"/>
+            <w:highlight w:val="green"/>
+          </w:rPr>
+          <m:t>d</m:t>
+        </m:r>
+        <m:r>
+          <w:rPr>
+            <w:rFonts w:ascii="Cambria Math" w:hAnsi="Cambria Math" w:cs="Courier New"/>
+            <w:sz w:val="24"/>
+            <w:szCs w:val="24"/>
+            <w:highlight w:val="green"/>
+          </w:rPr>
+          <m:t xml:space="preserve">   -</m:t>
         </m:r>
       </m:oMath>
       <w:r>
@@ -5232,6 +5411,7 @@
           <w:rFonts w:ascii="Sylfaen" w:hAnsi="Sylfaen" w:cs="Courier New"/>
           <w:sz w:val="24"/>
           <w:szCs w:val="24"/>
+          <w:highlight w:val="green"/>
         </w:rPr>
         <w:t xml:space="preserve">    </w:t>
       </w:r>
@@ -5241,6 +5421,7 @@
             <w:rFonts w:ascii="Cambria Math" w:hAnsi="Cambria Math" w:cs="Courier New"/>
             <w:sz w:val="24"/>
             <w:szCs w:val="24"/>
+            <w:highlight w:val="green"/>
           </w:rPr>
           <m:t>y</m:t>
         </m:r>
@@ -5250,6 +5431,7 @@
           <w:rFonts w:ascii="Sylfaen" w:hAnsi="Sylfaen" w:cs="Courier New"/>
           <w:sz w:val="24"/>
           <w:szCs w:val="24"/>
+          <w:highlight w:val="green"/>
         </w:rPr>
         <w:t>-</w:t>
       </w:r>
@@ -5258,6 +5440,7 @@
           <w:rFonts w:ascii="Sylfaen" w:hAnsi="Sylfaen" w:cs="Courier New"/>
           <w:sz w:val="24"/>
           <w:szCs w:val="24"/>
+          <w:highlight w:val="green"/>
           <w:lang w:val="ka-GE"/>
         </w:rPr>
         <w:t>ინტეგრალის ზღვრები</w:t>
@@ -5275,6 +5458,7 @@
           <w:iCs/>
           <w:sz w:val="24"/>
           <w:szCs w:val="24"/>
+          <w:highlight w:val="green"/>
           <w:lang w:val="ka-GE"/>
         </w:rPr>
       </w:pPr>
@@ -5284,6 +5468,7 @@
           <w:iCs/>
           <w:sz w:val="24"/>
           <w:szCs w:val="24"/>
+          <w:highlight w:val="green"/>
         </w:rPr>
         <w:t xml:space="preserve">nx  </w:t>
       </w:r>
@@ -5293,6 +5478,7 @@
           <w:iCs/>
           <w:sz w:val="24"/>
           <w:szCs w:val="24"/>
+          <w:highlight w:val="green"/>
           <w:lang w:val="ka-GE"/>
         </w:rPr>
         <w:t xml:space="preserve">  </w:t>
@@ -5303,15 +5489,39 @@
           <w:iCs/>
           <w:sz w:val="24"/>
           <w:szCs w:val="24"/>
-        </w:rPr>
-        <w:t xml:space="preserve"> -  x-</w:t>
-      </w:r>
+          <w:highlight w:val="green"/>
+        </w:rPr>
+        <w:t xml:space="preserve"> </w:t>
+      </w:r>
+      <w:proofErr w:type="gramStart"/>
       <w:r>
         <w:rPr>
           <w:rFonts w:ascii="Sylfaen" w:hAnsi="Sylfaen" w:cs="Courier New"/>
           <w:iCs/>
           <w:sz w:val="24"/>
           <w:szCs w:val="24"/>
+          <w:highlight w:val="green"/>
+        </w:rPr>
+        <w:t>-  x</w:t>
+      </w:r>
+      <w:proofErr w:type="gramEnd"/>
+      <w:r>
+        <w:rPr>
+          <w:rFonts w:ascii="Sylfaen" w:hAnsi="Sylfaen" w:cs="Courier New"/>
+          <w:iCs/>
+          <w:sz w:val="24"/>
+          <w:szCs w:val="24"/>
+          <w:highlight w:val="green"/>
+        </w:rPr>
+        <w:t>-</w:t>
+      </w:r>
+      <w:r>
+        <w:rPr>
+          <w:rFonts w:ascii="Sylfaen" w:hAnsi="Sylfaen" w:cs="Courier New"/>
+          <w:iCs/>
+          <w:sz w:val="24"/>
+          <w:szCs w:val="24"/>
+          <w:highlight w:val="green"/>
           <w:lang w:val="ka-GE"/>
         </w:rPr>
         <w:t>დანაყოფების რაოდენობა</w:t>
@@ -5329,6 +5539,7 @@
           <w:iCs/>
           <w:sz w:val="24"/>
           <w:szCs w:val="24"/>
+          <w:highlight w:val="green"/>
           <w:lang w:val="ka-GE"/>
         </w:rPr>
       </w:pPr>
@@ -5338,6 +5549,7 @@
           <w:iCs/>
           <w:sz w:val="24"/>
           <w:szCs w:val="24"/>
+          <w:highlight w:val="green"/>
         </w:rPr>
         <w:t xml:space="preserve">ny   </w:t>
       </w:r>
@@ -5347,25 +5559,40 @@
           <w:iCs/>
           <w:sz w:val="24"/>
           <w:szCs w:val="24"/>
+          <w:highlight w:val="green"/>
           <w:lang w:val="ka-GE"/>
         </w:rPr>
         <w:t xml:space="preserve">  </w:t>
       </w:r>
+      <w:proofErr w:type="gramStart"/>
       <w:r>
         <w:rPr>
           <w:rFonts w:ascii="Sylfaen" w:hAnsi="Sylfaen" w:cs="Courier New"/>
           <w:iCs/>
           <w:sz w:val="24"/>
           <w:szCs w:val="24"/>
-        </w:rPr>
-        <w:t>-  y-</w:t>
-      </w:r>
+          <w:highlight w:val="green"/>
+        </w:rPr>
+        <w:t>-  y</w:t>
+      </w:r>
+      <w:proofErr w:type="gramEnd"/>
       <w:r>
         <w:rPr>
           <w:rFonts w:ascii="Sylfaen" w:hAnsi="Sylfaen" w:cs="Courier New"/>
           <w:iCs/>
           <w:sz w:val="24"/>
           <w:szCs w:val="24"/>
+          <w:highlight w:val="green"/>
+        </w:rPr>
+        <w:t>-</w:t>
+      </w:r>
+      <w:r>
+        <w:rPr>
+          <w:rFonts w:ascii="Sylfaen" w:hAnsi="Sylfaen" w:cs="Courier New"/>
+          <w:iCs/>
+          <w:sz w:val="24"/>
+          <w:szCs w:val="24"/>
+          <w:highlight w:val="green"/>
           <w:lang w:val="ka-GE"/>
         </w:rPr>
         <w:t>დანაყოფების რაოდენობა</w:t>
@@ -5382,6 +5609,7 @@
           <w:iCs/>
           <w:sz w:val="24"/>
           <w:szCs w:val="24"/>
+          <w:highlight w:val="green"/>
           <w:lang w:val="ka-GE"/>
         </w:rPr>
       </w:pPr>
@@ -5391,6 +5619,7 @@
           <w:iCs/>
           <w:sz w:val="24"/>
           <w:szCs w:val="24"/>
+          <w:highlight w:val="green"/>
           <w:lang w:val="ka-GE"/>
         </w:rPr>
         <w:tab/>
@@ -5408,6 +5637,7 @@
           <w:iCs/>
           <w:sz w:val="24"/>
           <w:szCs w:val="24"/>
+          <w:highlight w:val="green"/>
           <w:lang w:val="ka-GE"/>
         </w:rPr>
       </w:pPr>
@@ -5417,6 +5647,7 @@
           <w:iCs/>
           <w:sz w:val="24"/>
           <w:szCs w:val="24"/>
+          <w:highlight w:val="green"/>
           <w:lang w:val="ka-GE"/>
         </w:rPr>
         <w:t>დაწერეთ სკრიპტი, რომელიც თქვენი შექმნილი ფუნქციის გამოყენებით გამოითვლის შემდეგ ინტეგრალს:</w:t>
@@ -5429,6 +5660,7 @@
           <w:rFonts w:ascii="Sylfaen" w:hAnsi="Sylfaen" w:cstheme="minorHAnsi"/>
           <w:sz w:val="24"/>
           <w:szCs w:val="24"/>
+          <w:highlight w:val="green"/>
           <w:lang w:val="ka-GE"/>
         </w:rPr>
       </w:pPr>
@@ -5443,6 +5675,7 @@
                   <w:i/>
                   <w:sz w:val="24"/>
                   <w:szCs w:val="24"/>
+                  <w:highlight w:val="green"/>
                   <w:lang w:val="ka-GE"/>
                 </w:rPr>
               </m:ctrlPr>
@@ -5453,6 +5686,7 @@
                   <w:rFonts w:ascii="Cambria Math" w:hAnsi="Cambria Math" w:cstheme="minorHAnsi"/>
                   <w:sz w:val="24"/>
                   <w:szCs w:val="24"/>
+                  <w:highlight w:val="green"/>
                   <w:lang w:val="ka-GE"/>
                 </w:rPr>
                 <m:t>0</m:t>
@@ -5464,6 +5698,7 @@
                   <w:rFonts w:ascii="Cambria Math" w:hAnsi="Cambria Math" w:cstheme="minorHAnsi"/>
                   <w:sz w:val="24"/>
                   <w:szCs w:val="24"/>
+                  <w:highlight w:val="green"/>
                   <w:lang w:val="ka-GE"/>
                 </w:rPr>
                 <m:t>1</m:t>
@@ -5479,6 +5714,7 @@
                       <w:i/>
                       <w:sz w:val="24"/>
                       <w:szCs w:val="24"/>
+                      <w:highlight w:val="green"/>
                       <w:lang w:val="ka-GE"/>
                     </w:rPr>
                   </m:ctrlPr>
@@ -5489,6 +5725,7 @@
                       <w:rFonts w:ascii="Cambria Math" w:hAnsi="Cambria Math" w:cstheme="minorHAnsi"/>
                       <w:sz w:val="24"/>
                       <w:szCs w:val="24"/>
+                      <w:highlight w:val="green"/>
                       <w:lang w:val="ka-GE"/>
                     </w:rPr>
                     <m:t>-2</m:t>
@@ -5500,6 +5737,7 @@
                       <w:rFonts w:ascii="Cambria Math" w:hAnsi="Cambria Math" w:cstheme="minorHAnsi"/>
                       <w:sz w:val="24"/>
                       <w:szCs w:val="24"/>
+                      <w:highlight w:val="green"/>
                       <w:lang w:val="ka-GE"/>
                     </w:rPr>
                     <m:t>2</m:t>
@@ -5514,6 +5752,7 @@
                           <w:i/>
                           <w:sz w:val="24"/>
                           <w:szCs w:val="24"/>
+                          <w:highlight w:val="green"/>
                         </w:rPr>
                       </m:ctrlPr>
                     </m:sSupPr>
@@ -5523,6 +5762,7 @@
                           <w:rFonts w:ascii="Cambria Math" w:hAnsi="Cambria Math" w:cstheme="minorHAnsi"/>
                           <w:sz w:val="24"/>
                           <w:szCs w:val="24"/>
+                          <w:highlight w:val="green"/>
                         </w:rPr>
                         <m:t>e</m:t>
                       </m:r>
@@ -5533,16 +5773,9 @@
                           <w:rFonts w:ascii="Cambria Math" w:hAnsi="Cambria Math" w:cstheme="minorHAnsi"/>
                           <w:sz w:val="24"/>
                           <w:szCs w:val="24"/>
+                          <w:highlight w:val="green"/>
                         </w:rPr>
-                        <m:t>-</m:t>
-                      </m:r>
-                      <m:r>
-                        <w:rPr>
-                          <w:rFonts w:ascii="Cambria Math" w:hAnsi="Cambria Math" w:cstheme="minorHAnsi"/>
-                          <w:sz w:val="24"/>
-                          <w:szCs w:val="24"/>
-                        </w:rPr>
-                        <m:t>y</m:t>
+                        <m:t>-y</m:t>
                       </m:r>
                     </m:sup>
                   </m:sSup>
@@ -5554,6 +5787,7 @@
                           <w:i/>
                           <w:sz w:val="24"/>
                           <w:szCs w:val="24"/>
+                          <w:highlight w:val="green"/>
                           <w:lang w:val="ka-GE"/>
                         </w:rPr>
                       </m:ctrlPr>
@@ -5567,6 +5801,7 @@
                           <w:rFonts w:ascii="Cambria Math" w:hAnsi="Cambria Math" w:cstheme="minorHAnsi"/>
                           <w:sz w:val="24"/>
                           <w:szCs w:val="24"/>
+                          <w:highlight w:val="green"/>
                           <w:lang w:val="ka-GE"/>
                         </w:rPr>
                         <m:t>sin</m:t>
@@ -5581,6 +5816,7 @@
                               <w:i/>
                               <w:sz w:val="24"/>
                               <w:szCs w:val="24"/>
+                              <w:highlight w:val="green"/>
                               <w:lang w:val="ka-GE"/>
                             </w:rPr>
                           </m:ctrlPr>
@@ -5591,6 +5827,7 @@
                               <w:rFonts w:ascii="Cambria Math" w:hAnsi="Cambria Math" w:cstheme="minorHAnsi"/>
                               <w:sz w:val="24"/>
                               <w:szCs w:val="24"/>
+                              <w:highlight w:val="green"/>
                               <w:lang w:val="ka-GE"/>
                             </w:rPr>
                             <m:t>2x</m:t>
@@ -5604,6 +5841,7 @@
                       <w:rFonts w:ascii="Cambria Math" w:hAnsi="Cambria Math" w:cstheme="minorHAnsi"/>
                       <w:sz w:val="24"/>
                       <w:szCs w:val="24"/>
+                      <w:highlight w:val="green"/>
                       <w:lang w:val="ka-GE"/>
                     </w:rPr>
                     <m:t>dy dx</m:t>
@@ -5635,6 +5873,7 @@
           <w:iCs/>
           <w:sz w:val="24"/>
           <w:szCs w:val="24"/>
+          <w:highlight w:val="green"/>
           <w:lang w:val="ka-GE"/>
         </w:rPr>
         <w:tab/>
@@ -5646,6 +5885,7 @@
           <w:iCs/>
           <w:sz w:val="24"/>
           <w:szCs w:val="24"/>
+          <w:highlight w:val="green"/>
           <w:lang w:val="ka-GE"/>
         </w:rPr>
         <w:t>ე</w:t>
@@ -5656,6 +5896,7 @@
           <w:iCs/>
           <w:sz w:val="24"/>
           <w:szCs w:val="24"/>
+          <w:highlight w:val="green"/>
           <w:lang w:val="ka-GE"/>
         </w:rPr>
         <w:t xml:space="preserve">თ </w:t>
@@ -5666,6 +5907,7 @@
           <w:iCs/>
           <w:sz w:val="24"/>
           <w:szCs w:val="24"/>
+          <w:highlight w:val="green"/>
         </w:rPr>
         <w:t xml:space="preserve">nx = 1000 </w:t>
       </w:r>
@@ -5675,6 +5917,7 @@
           <w:iCs/>
           <w:sz w:val="24"/>
           <w:szCs w:val="24"/>
+          <w:highlight w:val="green"/>
           <w:lang w:val="ka-GE"/>
         </w:rPr>
         <w:t xml:space="preserve">და </w:t>
@@ -5685,6 +5928,7 @@
           <w:iCs/>
           <w:sz w:val="24"/>
           <w:szCs w:val="24"/>
+          <w:highlight w:val="green"/>
         </w:rPr>
         <w:t>ny</w:t>
       </w:r>
@@ -5694,6 +5938,7 @@
           <w:iCs/>
           <w:sz w:val="24"/>
           <w:szCs w:val="24"/>
+          <w:highlight w:val="green"/>
           <w:lang w:val="ka-GE"/>
         </w:rPr>
         <w:t xml:space="preserve"> </w:t>
@@ -5704,6 +5949,7 @@
           <w:iCs/>
           <w:sz w:val="24"/>
           <w:szCs w:val="24"/>
+          <w:highlight w:val="green"/>
         </w:rPr>
         <w:t>=</w:t>
       </w:r>
@@ -5713,6 +5959,7 @@
           <w:iCs/>
           <w:sz w:val="24"/>
           <w:szCs w:val="24"/>
+          <w:highlight w:val="green"/>
           <w:lang w:val="ka-GE"/>
         </w:rPr>
         <w:t xml:space="preserve"> </w:t>
@@ -5723,6 +5970,7 @@
           <w:iCs/>
           <w:sz w:val="24"/>
           <w:szCs w:val="24"/>
+          <w:highlight w:val="green"/>
         </w:rPr>
         <w:t>1000.</w:t>
       </w:r>

</xml_diff>

<commit_message>
2022 midterm word file changed
</commit_message>
<xml_diff>
--- a/Midterm_2/2022/რიცხვით მეთოდები - შუალედური გამოცდა 2.docx
+++ b/Midterm_2/2022/რიცხვით მეთოდები - შუალედური გამოცდა 2.docx
@@ -544,14 +544,7 @@
                 <w:rFonts w:ascii="Sylfaen" w:eastAsia="Times New Roman" w:hAnsi="Sylfaen" w:cs="Times New Roman"/>
                 <w:lang w:val="ka-GE"/>
               </w:rPr>
-              <w:t xml:space="preserve"> </w:t>
-            </w:r>
-            <w:r>
-              <w:rPr>
-                <w:rFonts w:ascii="Sylfaen" w:eastAsia="Times New Roman" w:hAnsi="Sylfaen" w:cs="Times New Roman"/>
-                <w:lang w:val="ka-GE"/>
-              </w:rPr>
-              <w:t>ელექტრონული მასალა</w:t>
+              <w:t xml:space="preserve"> ელექტრონული მასალა</w:t>
             </w:r>
             <w:r>
               <w:rPr>
@@ -668,43 +661,7 @@
                 <w:i/>
                 <w:lang w:val="ka-GE"/>
               </w:rPr>
-              <w:t xml:space="preserve">ნაშრომების შეგროვება და მოწოდება მოხდება </w:t>
-            </w:r>
-            <w:r>
-              <w:rPr>
-                <w:rFonts w:ascii="Sylfaen" w:eastAsia="Times New Roman" w:hAnsi="Sylfaen" w:cs="Times New Roman"/>
-                <w:b/>
-                <w:i/>
-                <w:lang w:val="ka-GE"/>
-              </w:rPr>
-              <w:t xml:space="preserve">, </w:t>
-            </w:r>
-            <w:r>
-              <w:rPr>
-                <w:rFonts w:ascii="Sylfaen" w:eastAsia="Times New Roman" w:hAnsi="Sylfaen" w:cs="Times New Roman"/>
-                <w:b/>
-                <w:i/>
-                <w:lang w:val="ka-GE"/>
-              </w:rPr>
-              <w:t>თქვენ მიერ მითითებული პროგრამის გაფართოების მიხედ</w:t>
-            </w:r>
-            <w:r>
-              <w:rPr>
-                <w:rFonts w:ascii="Sylfaen" w:eastAsia="Times New Roman" w:hAnsi="Sylfaen" w:cs="Times New Roman"/>
-                <w:b/>
-                <w:i/>
-                <w:lang w:val="ka-GE"/>
-              </w:rPr>
-              <w:t>ვ</w:t>
-            </w:r>
-            <w:r>
-              <w:rPr>
-                <w:rFonts w:ascii="Sylfaen" w:eastAsia="Times New Roman" w:hAnsi="Sylfaen" w:cs="Times New Roman"/>
-                <w:b/>
-                <w:i/>
-                <w:lang w:val="ka-GE"/>
-              </w:rPr>
-              <w:t>ით.</w:t>
+              <w:t>ნაშრომების შეგროვება და მოწოდება მოხდება , თქვენ მიერ მითითებული პროგრამის გაფართოების მიხედვით.</w:t>
             </w:r>
           </w:p>
           <w:p>
@@ -792,21 +749,7 @@
                 <w:rFonts w:eastAsia="Times New Roman" w:cs="Arial"/>
                 <w:lang w:val="ka-GE"/>
               </w:rPr>
-              <w:t>(</w:t>
-            </w:r>
-            <w:r>
-              <w:rPr>
-                <w:rFonts w:eastAsia="Times New Roman" w:cs="Arial"/>
-                <w:lang w:val="ka-GE"/>
-              </w:rPr>
-              <w:t>*.docx; *.doc</w:t>
-            </w:r>
-            <w:r>
-              <w:rPr>
-                <w:rFonts w:eastAsia="Times New Roman" w:cs="Arial"/>
-                <w:lang w:val="ka-GE"/>
-              </w:rPr>
-              <w:t>)</w:t>
+              <w:t>(*.docx; *.doc)</w:t>
             </w:r>
             <w:r>
               <w:rPr>
@@ -878,21 +821,7 @@
                 <w:rFonts w:eastAsia="Times New Roman" w:cs="Arial"/>
                 <w:lang w:val="ka-GE"/>
               </w:rPr>
-              <w:t>(</w:t>
-            </w:r>
-            <w:r>
-              <w:rPr>
-                <w:rFonts w:eastAsia="Times New Roman" w:cs="Arial"/>
-                <w:lang w:val="ka-GE"/>
-              </w:rPr>
-              <w:t>*.xlsx; *.xls</w:t>
-            </w:r>
-            <w:r>
-              <w:rPr>
-                <w:rFonts w:eastAsia="Times New Roman" w:cs="Arial"/>
-                <w:lang w:val="ka-GE"/>
-              </w:rPr>
-              <w:t>)</w:t>
+              <w:t>(*.xlsx; *.xls)</w:t>
             </w:r>
           </w:p>
           <w:p>
@@ -952,21 +881,7 @@
                 <w:rFonts w:eastAsia="Times New Roman" w:cs="Arial"/>
                 <w:lang w:val="ka-GE"/>
               </w:rPr>
-              <w:t>(</w:t>
-            </w:r>
-            <w:r>
-              <w:rPr>
-                <w:rFonts w:eastAsia="Times New Roman" w:cs="Arial"/>
-                <w:lang w:val="ka-GE"/>
-              </w:rPr>
-              <w:t>*.pptx; *.ppt</w:t>
-            </w:r>
-            <w:r>
-              <w:rPr>
-                <w:rFonts w:eastAsia="Times New Roman" w:cs="Arial"/>
-                <w:lang w:val="ka-GE"/>
-              </w:rPr>
-              <w:t>)</w:t>
+              <w:t>(*.pptx; *.ppt)</w:t>
             </w:r>
             <w:r>
               <w:rPr>
@@ -1033,23 +948,7 @@
                 <w:color w:val="000000"/>
                 <w:lang w:val="ka-GE"/>
               </w:rPr>
-              <w:t>(</w:t>
-            </w:r>
-            <w:r>
-              <w:rPr>
-                <w:rFonts w:ascii="Calibri" w:eastAsia="Times New Roman" w:hAnsi="Calibri" w:cs="Calibri"/>
-                <w:color w:val="000000"/>
-                <w:lang w:val="ka-GE"/>
-              </w:rPr>
-              <w:t>*.java</w:t>
-            </w:r>
-            <w:r>
-              <w:rPr>
-                <w:rFonts w:ascii="Calibri" w:eastAsia="Times New Roman" w:hAnsi="Calibri" w:cs="Calibri"/>
-                <w:color w:val="000000"/>
-                <w:lang w:val="ka-GE"/>
-              </w:rPr>
-              <w:t>)</w:t>
+              <w:t>(*.java)</w:t>
             </w:r>
           </w:p>
           <w:p>
@@ -1094,39 +993,15 @@
                 <w:b/>
                 <w:color w:val="000000"/>
               </w:rPr>
-              <w:t>IBM SPSS Statistics 20</w:t>
+              <w:t xml:space="preserve">IBM SPSS Statistics 20 </w:t>
             </w:r>
             <w:r>
               <w:rPr>
                 <w:rFonts w:ascii="Calibri" w:eastAsia="Times New Roman" w:hAnsi="Calibri" w:cs="Calibri"/>
-                <w:b/>
-                <w:color w:val="000000"/>
-              </w:rPr>
-              <w:t xml:space="preserve"> </w:t>
-            </w:r>
-            <w:r>
-              <w:rPr>
-                <w:rFonts w:ascii="Calibri" w:eastAsia="Times New Roman" w:hAnsi="Calibri" w:cs="Calibri"/>
-                <w:color w:val="000000"/>
-                <w:lang w:val="ka-GE"/>
-              </w:rPr>
-              <w:t>(</w:t>
-            </w:r>
-            <w:r>
-              <w:rPr>
-                <w:rFonts w:ascii="Calibri" w:eastAsia="Times New Roman" w:hAnsi="Calibri" w:cs="Calibri"/>
-                <w:color w:val="000000"/>
-                <w:lang w:val="ka-GE"/>
-              </w:rPr>
-              <w:t>*.sav</w:t>
-            </w:r>
-            <w:r>
-              <w:rPr>
-                <w:rFonts w:ascii="Calibri" w:eastAsia="Times New Roman" w:hAnsi="Calibri" w:cs="Calibri"/>
-                <w:color w:val="000000"/>
-                <w:lang w:val="ka-GE"/>
-              </w:rPr>
-              <w:t>)</w:t>
+                <w:color w:val="000000"/>
+                <w:lang w:val="ka-GE"/>
+              </w:rPr>
+              <w:t>(*.sav)</w:t>
             </w:r>
           </w:p>
           <w:p>
@@ -1197,15 +1072,7 @@
                 <w:color w:val="000000"/>
                 <w:lang w:val="ka-GE"/>
               </w:rPr>
-              <w:t>*.spv; *.sav</w:t>
-            </w:r>
-            <w:r>
-              <w:rPr>
-                <w:rFonts w:ascii="Calibri" w:eastAsia="Times New Roman" w:hAnsi="Calibri" w:cs="Calibri"/>
-                <w:color w:val="000000"/>
-                <w:lang w:val="ka-GE"/>
-              </w:rPr>
-              <w:t>)</w:t>
+              <w:t>*.spv; *.sav)</w:t>
             </w:r>
           </w:p>
           <w:p>
@@ -1250,39 +1117,15 @@
                 <w:b/>
                 <w:color w:val="000000"/>
               </w:rPr>
-              <w:t>ISIS 7 Professional</w:t>
+              <w:t xml:space="preserve">ISIS 7 Professional </w:t>
             </w:r>
             <w:r>
               <w:rPr>
                 <w:rFonts w:ascii="Calibri" w:eastAsia="Times New Roman" w:hAnsi="Calibri" w:cs="Calibri"/>
-                <w:b/>
-                <w:color w:val="000000"/>
-              </w:rPr>
-              <w:t xml:space="preserve"> </w:t>
-            </w:r>
-            <w:r>
-              <w:rPr>
-                <w:rFonts w:ascii="Calibri" w:eastAsia="Times New Roman" w:hAnsi="Calibri" w:cs="Calibri"/>
-                <w:color w:val="000000"/>
-                <w:lang w:val="ka-GE"/>
-              </w:rPr>
-              <w:t>(</w:t>
-            </w:r>
-            <w:r>
-              <w:rPr>
-                <w:rFonts w:ascii="Calibri" w:eastAsia="Times New Roman" w:hAnsi="Calibri" w:cs="Calibri"/>
-                <w:color w:val="000000"/>
-                <w:lang w:val="ka-GE"/>
-              </w:rPr>
-              <w:t>*.DSN</w:t>
-            </w:r>
-            <w:r>
-              <w:rPr>
-                <w:rFonts w:ascii="Calibri" w:eastAsia="Times New Roman" w:hAnsi="Calibri" w:cs="Calibri"/>
-                <w:color w:val="000000"/>
-                <w:lang w:val="ka-GE"/>
-              </w:rPr>
-              <w:t>)</w:t>
+                <w:color w:val="000000"/>
+                <w:lang w:val="ka-GE"/>
+              </w:rPr>
+              <w:t>(*.DSN)</w:t>
             </w:r>
           </w:p>
           <w:p>
@@ -1327,39 +1170,15 @@
                 <w:b/>
                 <w:color w:val="000000"/>
               </w:rPr>
-              <w:t>Multisim 12.0</w:t>
+              <w:t xml:space="preserve">Multisim 12.0 </w:t>
             </w:r>
             <w:r>
               <w:rPr>
                 <w:rFonts w:ascii="Calibri" w:eastAsia="Times New Roman" w:hAnsi="Calibri" w:cs="Calibri"/>
-                <w:b/>
-                <w:color w:val="000000"/>
-              </w:rPr>
-              <w:t xml:space="preserve"> </w:t>
-            </w:r>
-            <w:r>
-              <w:rPr>
-                <w:rFonts w:ascii="Calibri" w:eastAsia="Times New Roman" w:hAnsi="Calibri" w:cs="Calibri"/>
-                <w:color w:val="000000"/>
-                <w:lang w:val="ka-GE"/>
-              </w:rPr>
-              <w:t>(</w:t>
-            </w:r>
-            <w:r>
-              <w:rPr>
-                <w:rFonts w:ascii="Calibri" w:eastAsia="Times New Roman" w:hAnsi="Calibri" w:cs="Calibri"/>
-                <w:color w:val="000000"/>
-                <w:lang w:val="ka-GE"/>
-              </w:rPr>
-              <w:t>*.ms12</w:t>
-            </w:r>
-            <w:r>
-              <w:rPr>
-                <w:rFonts w:ascii="Calibri" w:eastAsia="Times New Roman" w:hAnsi="Calibri" w:cs="Calibri"/>
-                <w:color w:val="000000"/>
-                <w:lang w:val="ka-GE"/>
-              </w:rPr>
-              <w:t>)</w:t>
+                <w:color w:val="000000"/>
+                <w:lang w:val="ka-GE"/>
+              </w:rPr>
+              <w:t>(*.ms12)</w:t>
             </w:r>
           </w:p>
           <w:p>
@@ -1404,39 +1223,15 @@
                 <w:b/>
                 <w:color w:val="000000"/>
               </w:rPr>
-              <w:t>ARES 7 Professional</w:t>
+              <w:t xml:space="preserve">ARES 7 Professional </w:t>
             </w:r>
             <w:r>
               <w:rPr>
                 <w:rFonts w:ascii="Calibri" w:eastAsia="Times New Roman" w:hAnsi="Calibri" w:cs="Calibri"/>
-                <w:b/>
-                <w:color w:val="000000"/>
-              </w:rPr>
-              <w:t xml:space="preserve"> </w:t>
-            </w:r>
-            <w:r>
-              <w:rPr>
-                <w:rFonts w:ascii="Calibri" w:eastAsia="Times New Roman" w:hAnsi="Calibri" w:cs="Calibri"/>
-                <w:color w:val="000000"/>
-                <w:lang w:val="ka-GE"/>
-              </w:rPr>
-              <w:t>(</w:t>
-            </w:r>
-            <w:r>
-              <w:rPr>
-                <w:rFonts w:ascii="Calibri" w:eastAsia="Times New Roman" w:hAnsi="Calibri" w:cs="Calibri"/>
-                <w:color w:val="000000"/>
-                <w:lang w:val="ka-GE"/>
-              </w:rPr>
-              <w:t>*.LYT</w:t>
-            </w:r>
-            <w:r>
-              <w:rPr>
-                <w:rFonts w:ascii="Calibri" w:eastAsia="Times New Roman" w:hAnsi="Calibri" w:cs="Calibri"/>
-                <w:color w:val="000000"/>
-                <w:lang w:val="ka-GE"/>
-              </w:rPr>
-              <w:t>)</w:t>
+                <w:color w:val="000000"/>
+                <w:lang w:val="ka-GE"/>
+              </w:rPr>
+              <w:t>(*.LYT)</w:t>
             </w:r>
           </w:p>
           <w:p>
@@ -1489,23 +1284,7 @@
                 <w:color w:val="000000"/>
                 <w:lang w:val="ka-GE"/>
               </w:rPr>
-              <w:t xml:space="preserve"> (</w:t>
-            </w:r>
-            <w:r>
-              <w:rPr>
-                <w:rFonts w:ascii="Calibri" w:eastAsia="Times New Roman" w:hAnsi="Calibri" w:cs="Calibri"/>
-                <w:color w:val="000000"/>
-                <w:lang w:val="ka-GE"/>
-              </w:rPr>
-              <w:t>*.fcf_avr</w:t>
-            </w:r>
-            <w:r>
-              <w:rPr>
-                <w:rFonts w:ascii="Calibri" w:eastAsia="Times New Roman" w:hAnsi="Calibri" w:cs="Calibri"/>
-                <w:color w:val="000000"/>
-                <w:lang w:val="ka-GE"/>
-              </w:rPr>
-              <w:t>)</w:t>
+              <w:t xml:space="preserve"> (*.fcf_avr)</w:t>
             </w:r>
           </w:p>
           <w:p>
@@ -1628,23 +1407,7 @@
                 <w:color w:val="000000"/>
                 <w:lang w:val="ka-GE"/>
               </w:rPr>
-              <w:t>(</w:t>
-            </w:r>
-            <w:r>
-              <w:rPr>
-                <w:rFonts w:ascii="Calibri" w:eastAsia="Times New Roman" w:hAnsi="Calibri" w:cs="Calibri"/>
-                <w:color w:val="000000"/>
-                <w:lang w:val="ka-GE"/>
-              </w:rPr>
-              <w:t>*.ggb</w:t>
-            </w:r>
-            <w:r>
-              <w:rPr>
-                <w:rFonts w:ascii="Calibri" w:eastAsia="Times New Roman" w:hAnsi="Calibri" w:cs="Calibri"/>
-                <w:color w:val="000000"/>
-                <w:lang w:val="ka-GE"/>
-              </w:rPr>
-              <w:t>)</w:t>
+              <w:t>(*.ggb)</w:t>
             </w:r>
           </w:p>
           <w:p>
@@ -1692,23 +1455,7 @@
                 <w:color w:val="000000"/>
                 <w:lang w:val="ka-GE"/>
               </w:rPr>
-              <w:t xml:space="preserve"> (</w:t>
-            </w:r>
-            <w:r>
-              <w:rPr>
-                <w:rFonts w:ascii="Calibri" w:eastAsia="Times New Roman" w:hAnsi="Calibri" w:cs="Calibri"/>
-                <w:color w:val="000000"/>
-                <w:lang w:val="ka-GE"/>
-              </w:rPr>
-              <w:t>*.m; *.mat</w:t>
-            </w:r>
-            <w:r>
-              <w:rPr>
-                <w:rFonts w:ascii="Calibri" w:eastAsia="Times New Roman" w:hAnsi="Calibri" w:cs="Calibri"/>
-                <w:color w:val="000000"/>
-                <w:lang w:val="ka-GE"/>
-              </w:rPr>
-              <w:t>)</w:t>
+              <w:t xml:space="preserve"> (*.m; *.mat)</w:t>
             </w:r>
           </w:p>
           <w:p>
@@ -1754,21 +1501,7 @@
                 <w:rFonts w:eastAsia="Times New Roman" w:cs="Arial"/>
                 <w:lang w:val="ka-GE"/>
               </w:rPr>
-              <w:t xml:space="preserve"> (</w:t>
-            </w:r>
-            <w:r>
-              <w:rPr>
-                <w:rFonts w:eastAsia="Times New Roman" w:cs="Arial"/>
-                <w:lang w:val="ka-GE"/>
-              </w:rPr>
-              <w:t>*.prj</w:t>
-            </w:r>
-            <w:r>
-              <w:rPr>
-                <w:rFonts w:eastAsia="Times New Roman" w:cs="Arial"/>
-                <w:lang w:val="ka-GE"/>
-              </w:rPr>
-              <w:t>)</w:t>
+              <w:t xml:space="preserve"> (*.prj)</w:t>
             </w:r>
           </w:p>
           <w:p>
@@ -1857,64 +1590,24 @@
                 <w:b/>
                 <w:color w:val="000000"/>
               </w:rPr>
-              <w:t>2008</w:t>
-            </w:r>
+              <w:t>2008  Express</w:t>
+            </w:r>
+            <w:proofErr w:type="gramEnd"/>
             <w:r>
               <w:rPr>
                 <w:rFonts w:ascii="Calibri" w:eastAsia="Times New Roman" w:hAnsi="Calibri" w:cs="Calibri"/>
                 <w:b/>
                 <w:color w:val="000000"/>
               </w:rPr>
-              <w:t xml:space="preserve"> </w:t>
+              <w:t xml:space="preserve"> Edition </w:t>
             </w:r>
             <w:r>
               <w:rPr>
                 <w:rFonts w:ascii="Calibri" w:eastAsia="Times New Roman" w:hAnsi="Calibri" w:cs="Calibri"/>
-                <w:b/>
-                <w:color w:val="000000"/>
-              </w:rPr>
-              <w:t xml:space="preserve"> Express</w:t>
-            </w:r>
-            <w:proofErr w:type="gramEnd"/>
-            <w:r>
-              <w:rPr>
-                <w:rFonts w:ascii="Calibri" w:eastAsia="Times New Roman" w:hAnsi="Calibri" w:cs="Calibri"/>
-                <w:b/>
-                <w:color w:val="000000"/>
-              </w:rPr>
-              <w:t xml:space="preserve"> Edition</w:t>
-            </w:r>
-            <w:r>
-              <w:rPr>
-                <w:rFonts w:ascii="Calibri" w:eastAsia="Times New Roman" w:hAnsi="Calibri" w:cs="Calibri"/>
-                <w:b/>
-                <w:color w:val="000000"/>
-              </w:rPr>
-              <w:t xml:space="preserve"> </w:t>
-            </w:r>
-            <w:r>
-              <w:rPr>
-                <w:rFonts w:ascii="Calibri" w:eastAsia="Times New Roman" w:hAnsi="Calibri" w:cs="Calibri"/>
-                <w:color w:val="000000"/>
-                <w:lang w:val="ka-GE"/>
-              </w:rPr>
-              <w:t>(</w:t>
-            </w:r>
-            <w:r>
-              <w:rPr>
-                <w:rFonts w:ascii="Calibri" w:eastAsia="Times New Roman" w:hAnsi="Calibri" w:cs="Calibri"/>
-                <w:color w:val="000000"/>
-                <w:lang w:val="ka-GE"/>
-              </w:rPr>
-              <w:t>*.vcproj</w:t>
-            </w:r>
-            <w:r>
-              <w:rPr>
-                <w:rFonts w:ascii="Calibri" w:eastAsia="Times New Roman" w:hAnsi="Calibri" w:cs="Calibri"/>
-                <w:color w:val="000000"/>
-                <w:lang w:val="ka-GE"/>
-              </w:rPr>
-              <w:t>)</w:t>
+                <w:color w:val="000000"/>
+                <w:lang w:val="ka-GE"/>
+              </w:rPr>
+              <w:t>(*.vcproj)</w:t>
             </w:r>
           </w:p>
           <w:p>
@@ -1954,39 +1647,15 @@
                 <w:b/>
                 <w:color w:val="000000"/>
               </w:rPr>
-              <w:t xml:space="preserve"> Codevision AVR</w:t>
+              <w:t xml:space="preserve"> Codevision AVR </w:t>
             </w:r>
             <w:r>
               <w:rPr>
                 <w:rFonts w:ascii="Calibri" w:eastAsia="Times New Roman" w:hAnsi="Calibri" w:cs="Calibri"/>
-                <w:b/>
-                <w:color w:val="000000"/>
-              </w:rPr>
-              <w:t xml:space="preserve"> </w:t>
-            </w:r>
-            <w:r>
-              <w:rPr>
-                <w:rFonts w:ascii="Calibri" w:eastAsia="Times New Roman" w:hAnsi="Calibri" w:cs="Calibri"/>
-                <w:color w:val="000000"/>
-                <w:lang w:val="ka-GE"/>
-              </w:rPr>
-              <w:t>(</w:t>
-            </w:r>
-            <w:r>
-              <w:rPr>
-                <w:rFonts w:ascii="Calibri" w:eastAsia="Times New Roman" w:hAnsi="Calibri" w:cs="Calibri"/>
-                <w:color w:val="000000"/>
-                <w:lang w:val="ka-GE"/>
-              </w:rPr>
-              <w:t>*.c</w:t>
-            </w:r>
-            <w:r>
-              <w:rPr>
-                <w:rFonts w:ascii="Calibri" w:eastAsia="Times New Roman" w:hAnsi="Calibri" w:cs="Calibri"/>
-                <w:color w:val="000000"/>
-                <w:lang w:val="ka-GE"/>
-              </w:rPr>
-              <w:t>)</w:t>
+                <w:color w:val="000000"/>
+                <w:lang w:val="ka-GE"/>
+              </w:rPr>
+              <w:t>(*.c)</w:t>
             </w:r>
           </w:p>
           <w:p>
@@ -2043,23 +1712,7 @@
                 <w:color w:val="000000"/>
                 <w:lang w:val="ka-GE"/>
               </w:rPr>
-              <w:t>(</w:t>
-            </w:r>
-            <w:r>
-              <w:rPr>
-                <w:rFonts w:ascii="Calibri" w:eastAsia="Times New Roman" w:hAnsi="Calibri" w:cs="Calibri"/>
-                <w:color w:val="000000"/>
-                <w:lang w:val="ka-GE"/>
-              </w:rPr>
-              <w:t>*.xlsx</w:t>
-            </w:r>
-            <w:r>
-              <w:rPr>
-                <w:rFonts w:ascii="Calibri" w:eastAsia="Times New Roman" w:hAnsi="Calibri" w:cs="Calibri"/>
-                <w:color w:val="000000"/>
-                <w:lang w:val="ka-GE"/>
-              </w:rPr>
-              <w:t>)</w:t>
+              <w:t>(*.xlsx)</w:t>
             </w:r>
           </w:p>
           <w:p>
@@ -2108,23 +1761,7 @@
                 <w:color w:val="000000"/>
                 <w:lang w:val="ka-GE"/>
               </w:rPr>
-              <w:t>(</w:t>
-            </w:r>
-            <w:r>
-              <w:rPr>
-                <w:rFonts w:ascii="Calibri" w:eastAsia="Times New Roman" w:hAnsi="Calibri" w:cs="Calibri"/>
-                <w:color w:val="000000"/>
-                <w:lang w:val="ka-GE"/>
-              </w:rPr>
-              <w:t>*.*</w:t>
-            </w:r>
-            <w:r>
-              <w:rPr>
-                <w:rFonts w:ascii="Calibri" w:eastAsia="Times New Roman" w:hAnsi="Calibri" w:cs="Calibri"/>
-                <w:color w:val="000000"/>
-                <w:lang w:val="ka-GE"/>
-              </w:rPr>
-              <w:t>)</w:t>
+              <w:t>(*.*)</w:t>
             </w:r>
           </w:p>
           <w:p>
@@ -2173,23 +1810,7 @@
                 <w:color w:val="000000"/>
                 <w:lang w:val="ka-GE"/>
               </w:rPr>
-              <w:t>(</w:t>
-            </w:r>
-            <w:r>
-              <w:rPr>
-                <w:rFonts w:ascii="Calibri" w:eastAsia="Times New Roman" w:hAnsi="Calibri" w:cs="Calibri"/>
-                <w:color w:val="000000"/>
-                <w:lang w:val="ka-GE"/>
-              </w:rPr>
-              <w:t>*.cpp;*.cc;*.cxx;*.c++;*.cp; *.c</w:t>
-            </w:r>
-            <w:r>
-              <w:rPr>
-                <w:rFonts w:ascii="Calibri" w:eastAsia="Times New Roman" w:hAnsi="Calibri" w:cs="Calibri"/>
-                <w:color w:val="000000"/>
-                <w:lang w:val="ka-GE"/>
-              </w:rPr>
-              <w:t>)</w:t>
+              <w:t>(*.cpp;*.cc;*.cxx;*.c++;*.cp; *.c)</w:t>
             </w:r>
           </w:p>
           <w:p>
@@ -2229,39 +1850,15 @@
                 <w:b/>
                 <w:color w:val="000000"/>
               </w:rPr>
-              <w:t xml:space="preserve"> Visual Studio Code</w:t>
+              <w:t xml:space="preserve"> Visual Studio Code </w:t>
             </w:r>
             <w:r>
               <w:rPr>
                 <w:rFonts w:ascii="Calibri" w:eastAsia="Times New Roman" w:hAnsi="Calibri" w:cs="Calibri"/>
-                <w:b/>
-                <w:color w:val="000000"/>
-              </w:rPr>
-              <w:t xml:space="preserve"> </w:t>
-            </w:r>
-            <w:r>
-              <w:rPr>
-                <w:rFonts w:ascii="Calibri" w:eastAsia="Times New Roman" w:hAnsi="Calibri" w:cs="Calibri"/>
-                <w:color w:val="000000"/>
-                <w:lang w:val="ka-GE"/>
-              </w:rPr>
-              <w:t>(</w:t>
-            </w:r>
-            <w:r>
-              <w:rPr>
-                <w:rFonts w:ascii="Calibri" w:eastAsia="Times New Roman" w:hAnsi="Calibri" w:cs="Calibri"/>
-                <w:color w:val="000000"/>
-                <w:lang w:val="ka-GE"/>
-              </w:rPr>
-              <w:t>*.cpp; *.c; *.java; *.sql; *.jsx; *.js</w:t>
-            </w:r>
-            <w:r>
-              <w:rPr>
-                <w:rFonts w:ascii="Calibri" w:eastAsia="Times New Roman" w:hAnsi="Calibri" w:cs="Calibri"/>
-                <w:color w:val="000000"/>
-                <w:lang w:val="ka-GE"/>
-              </w:rPr>
-              <w:t>)</w:t>
+                <w:color w:val="000000"/>
+                <w:lang w:val="ka-GE"/>
+              </w:rPr>
+              <w:t>(*.cpp; *.c; *.java; *.sql; *.jsx; *.js)</w:t>
             </w:r>
           </w:p>
           <w:p>
@@ -2354,14 +1951,7 @@
                 <w:rFonts w:eastAsia="Times New Roman" w:cs="Arial"/>
                 <w:lang w:val="ka-GE"/>
               </w:rPr>
-              <w:t>(</w:t>
-            </w:r>
-            <w:r>
-              <w:rPr>
-                <w:rFonts w:eastAsia="Times New Roman" w:cs="Arial"/>
-                <w:lang w:val="ka-GE"/>
-              </w:rPr>
-              <w:t>*.c; *.cpp; *.java</w:t>
+              <w:t>(*.c; *.cpp; *.java</w:t>
             </w:r>
             <w:r>
               <w:rPr>
@@ -2423,15 +2013,7 @@
                 <w:color w:val="000000"/>
                 <w:lang w:val="ka-GE"/>
               </w:rPr>
-              <w:t xml:space="preserve"> (</w:t>
-            </w:r>
-            <w:r>
-              <w:rPr>
-                <w:rFonts w:ascii="Calibri" w:eastAsia="Times New Roman" w:hAnsi="Calibri" w:cs="Calibri"/>
-                <w:color w:val="000000"/>
-                <w:lang w:val="ka-GE"/>
-              </w:rPr>
-              <w:t>*.txt; *.cpp; *.c; *.java; *.sql; *.jsx; *.js</w:t>
+              <w:t xml:space="preserve"> (*.txt; *.cpp; *.c; *.java; *.sql; *.jsx; *.js</w:t>
             </w:r>
             <w:r>
               <w:rPr>
@@ -2486,23 +2068,7 @@
                 <w:color w:val="000000"/>
                 <w:lang w:val="ka-GE"/>
               </w:rPr>
-              <w:t xml:space="preserve"> (</w:t>
-            </w:r>
-            <w:r>
-              <w:rPr>
-                <w:rFonts w:ascii="Calibri" w:eastAsia="Times New Roman" w:hAnsi="Calibri" w:cs="Calibri"/>
-                <w:color w:val="000000"/>
-                <w:lang w:val="ka-GE"/>
-              </w:rPr>
-              <w:t>*.txt; *.cpp; *.c; *.java; *.sql; *.jsx; *.js</w:t>
-            </w:r>
-            <w:r>
-              <w:rPr>
-                <w:rFonts w:ascii="Calibri" w:eastAsia="Times New Roman" w:hAnsi="Calibri" w:cs="Calibri"/>
-                <w:color w:val="000000"/>
-                <w:lang w:val="ka-GE"/>
-              </w:rPr>
-              <w:t>)</w:t>
+              <w:t xml:space="preserve"> (*.txt; *.cpp; *.c; *.java; *.sql; *.jsx; *.js)</w:t>
             </w:r>
           </w:p>
           <w:p>
@@ -4510,15 +4076,13 @@
           <w:rFonts w:ascii="Sylfaen" w:hAnsi="Sylfaen" w:cstheme="minorHAnsi"/>
           <w:sz w:val="24"/>
           <w:szCs w:val="24"/>
-          <w:highlight w:val="green"/>
-        </w:rPr>
-      </w:pPr>
-      <w:r>
-        <w:rPr>
-          <w:rFonts w:ascii="Sylfaen" w:hAnsi="Sylfaen" w:cstheme="minorHAnsi"/>
-          <w:sz w:val="24"/>
-          <w:szCs w:val="24"/>
-          <w:highlight w:val="green"/>
+        </w:rPr>
+      </w:pPr>
+      <w:r>
+        <w:rPr>
+          <w:rFonts w:ascii="Sylfaen" w:hAnsi="Sylfaen" w:cstheme="minorHAnsi"/>
+          <w:sz w:val="24"/>
+          <w:szCs w:val="24"/>
           <w:lang w:val="ka-GE"/>
         </w:rPr>
         <w:t xml:space="preserve">მოცემული </w:t>
@@ -4528,7 +4092,6 @@
           <w:rFonts w:ascii="Sylfaen" w:hAnsi="Sylfaen" w:cstheme="minorHAnsi"/>
           <w:sz w:val="24"/>
           <w:szCs w:val="24"/>
-          <w:highlight w:val="green"/>
         </w:rPr>
         <w:t xml:space="preserve">trap.m </w:t>
       </w:r>
@@ -4537,7 +4100,6 @@
           <w:rFonts w:ascii="Sylfaen" w:hAnsi="Sylfaen" w:cstheme="minorHAnsi"/>
           <w:sz w:val="24"/>
           <w:szCs w:val="24"/>
-          <w:highlight w:val="green"/>
           <w:lang w:val="ka-GE"/>
         </w:rPr>
         <w:t xml:space="preserve">ფუნქცია ტრაპეციის მეთოდის გამოყენებით ითვლის მიწოდებული ფუნქციის ინტეგრალს გარკვეულ შუალედზე. ხშირად გვაქვს მხოლოდ მონაცემები, რომელთა მიახლოებითი ინტეგრალის შეფასება გვსურს, თუმცა არ ვიცით ფუნქციური ფორმა. </w:t>
@@ -4550,16 +4112,14 @@
           <w:rFonts w:ascii="Sylfaen" w:hAnsi="Sylfaen" w:cstheme="minorHAnsi"/>
           <w:sz w:val="24"/>
           <w:szCs w:val="24"/>
-          <w:highlight w:val="green"/>
-          <w:lang w:val="ka-GE"/>
-        </w:rPr>
-      </w:pPr>
-      <w:r>
-        <w:rPr>
-          <w:rFonts w:ascii="Sylfaen" w:hAnsi="Sylfaen" w:cstheme="minorHAnsi"/>
-          <w:sz w:val="24"/>
-          <w:szCs w:val="24"/>
-          <w:highlight w:val="green"/>
+          <w:lang w:val="ka-GE"/>
+        </w:rPr>
+      </w:pPr>
+      <w:r>
+        <w:rPr>
+          <w:rFonts w:ascii="Sylfaen" w:hAnsi="Sylfaen" w:cstheme="minorHAnsi"/>
+          <w:sz w:val="24"/>
+          <w:szCs w:val="24"/>
           <w:lang w:val="ka-GE"/>
         </w:rPr>
         <w:t xml:space="preserve">შექმენით მატლაბის ფუნქცია </w:t>
@@ -4569,7 +4129,6 @@
           <w:rFonts w:ascii="Sylfaen" w:hAnsi="Sylfaen" w:cstheme="minorHAnsi"/>
           <w:sz w:val="24"/>
           <w:szCs w:val="24"/>
-          <w:highlight w:val="green"/>
         </w:rPr>
         <w:t xml:space="preserve">trapVect, </w:t>
       </w:r>
@@ -4578,7 +4137,6 @@
           <w:rFonts w:ascii="Sylfaen" w:hAnsi="Sylfaen" w:cstheme="minorHAnsi"/>
           <w:sz w:val="24"/>
           <w:szCs w:val="24"/>
-          <w:highlight w:val="green"/>
           <w:lang w:val="ka-GE"/>
         </w:rPr>
         <w:t xml:space="preserve">რომელიც არგუმენტად მიიღებს ვექტორებს </w:t>
@@ -4588,7 +4146,6 @@
           <w:rFonts w:ascii="Sylfaen" w:hAnsi="Sylfaen" w:cstheme="minorHAnsi"/>
           <w:sz w:val="24"/>
           <w:szCs w:val="24"/>
-          <w:highlight w:val="green"/>
         </w:rPr>
         <w:t xml:space="preserve">x, y </w:t>
       </w:r>
@@ -4597,7 +4154,6 @@
           <w:rFonts w:ascii="Sylfaen" w:hAnsi="Sylfaen" w:cstheme="minorHAnsi"/>
           <w:sz w:val="24"/>
           <w:szCs w:val="24"/>
-          <w:highlight w:val="green"/>
           <w:lang w:val="ka-GE"/>
         </w:rPr>
         <w:t xml:space="preserve">და დააბრუნებს ტრაპეციის მეთოდით გამოთვლილ ინტეგრალს </w:t>
@@ -4607,7 +4163,6 @@
           <w:rFonts w:ascii="Sylfaen" w:hAnsi="Sylfaen" w:cstheme="minorHAnsi"/>
           <w:sz w:val="24"/>
           <w:szCs w:val="24"/>
-          <w:highlight w:val="green"/>
         </w:rPr>
         <w:t xml:space="preserve">x,y </w:t>
       </w:r>
@@ -4616,7 +4171,6 @@
           <w:rFonts w:ascii="Sylfaen" w:hAnsi="Sylfaen" w:cstheme="minorHAnsi"/>
           <w:sz w:val="24"/>
           <w:szCs w:val="24"/>
-          <w:highlight w:val="green"/>
           <w:lang w:val="ka-GE"/>
         </w:rPr>
         <w:t>მონაცემებისთვის.</w:t>
@@ -4626,7 +4180,6 @@
           <w:rFonts w:ascii="Sylfaen" w:hAnsi="Sylfaen" w:cstheme="minorHAnsi"/>
           <w:sz w:val="24"/>
           <w:szCs w:val="24"/>
-          <w:highlight w:val="green"/>
         </w:rPr>
         <w:t xml:space="preserve"> y </w:t>
       </w:r>
@@ -4635,7 +4188,6 @@
           <w:rFonts w:ascii="Sylfaen" w:hAnsi="Sylfaen" w:cstheme="minorHAnsi"/>
           <w:sz w:val="24"/>
           <w:szCs w:val="24"/>
-          <w:highlight w:val="green"/>
           <w:lang w:val="ka-GE"/>
         </w:rPr>
         <w:t xml:space="preserve">ვექტორი დამოკიდებელი, ხოლო </w:t>
@@ -4645,7 +4197,6 @@
           <w:rFonts w:ascii="Sylfaen" w:hAnsi="Sylfaen" w:cstheme="minorHAnsi"/>
           <w:sz w:val="24"/>
           <w:szCs w:val="24"/>
-          <w:highlight w:val="green"/>
         </w:rPr>
         <w:t xml:space="preserve">x </w:t>
       </w:r>
@@ -4654,7 +4205,6 @@
           <w:rFonts w:ascii="Sylfaen" w:hAnsi="Sylfaen" w:cstheme="minorHAnsi"/>
           <w:sz w:val="24"/>
           <w:szCs w:val="24"/>
-          <w:highlight w:val="green"/>
           <w:lang w:val="ka-GE"/>
         </w:rPr>
         <w:t xml:space="preserve">ვექტორი დამოუკიდებელი ცვლადის მნიშვნელობებისგან შედგება. </w:t>
@@ -4667,16 +4217,14 @@
           <w:rFonts w:ascii="Sylfaen" w:hAnsi="Sylfaen" w:cstheme="minorHAnsi"/>
           <w:sz w:val="24"/>
           <w:szCs w:val="24"/>
-          <w:highlight w:val="green"/>
-          <w:lang w:val="ka-GE"/>
-        </w:rPr>
-      </w:pPr>
-      <w:r>
-        <w:rPr>
-          <w:rFonts w:ascii="Sylfaen" w:hAnsi="Sylfaen" w:cstheme="minorHAnsi"/>
-          <w:sz w:val="24"/>
-          <w:szCs w:val="24"/>
-          <w:highlight w:val="green"/>
+          <w:lang w:val="ka-GE"/>
+        </w:rPr>
+      </w:pPr>
+      <w:r>
+        <w:rPr>
+          <w:rFonts w:ascii="Sylfaen" w:hAnsi="Sylfaen" w:cstheme="minorHAnsi"/>
+          <w:sz w:val="24"/>
+          <w:szCs w:val="24"/>
           <w:lang w:val="ka-GE"/>
         </w:rPr>
         <w:t>შექმენით სკრიპტი სადაც გამოცდით თქვენი ფუნქციის გამართულად მუშაობას</w:t>
@@ -4686,7 +4234,6 @@
           <w:rFonts w:ascii="Sylfaen" w:hAnsi="Sylfaen" w:cstheme="minorHAnsi"/>
           <w:sz w:val="24"/>
           <w:szCs w:val="24"/>
-          <w:highlight w:val="green"/>
           <w:lang w:val="ka-GE"/>
         </w:rPr>
         <w:t xml:space="preserve">. გამოთვალეთ </w:t>
@@ -4696,7 +4243,6 @@
           <w:rFonts w:ascii="Sylfaen" w:hAnsi="Sylfaen" w:cstheme="minorHAnsi"/>
           <w:sz w:val="24"/>
           <w:szCs w:val="24"/>
-          <w:highlight w:val="green"/>
           <w:lang w:val="ka-GE"/>
         </w:rPr>
         <w:t>ინტეგრალი შემდეგი ვექტორებისთვის:</w:t>
@@ -4710,15 +4256,13 @@
           <w:rFonts w:ascii="Sylfaen" w:hAnsi="Sylfaen" w:cstheme="minorHAnsi"/>
           <w:sz w:val="24"/>
           <w:szCs w:val="24"/>
-          <w:highlight w:val="green"/>
-        </w:rPr>
-      </w:pPr>
-      <w:r>
-        <w:rPr>
-          <w:rFonts w:ascii="Sylfaen" w:hAnsi="Sylfaen" w:cstheme="minorHAnsi"/>
-          <w:sz w:val="24"/>
-          <w:szCs w:val="24"/>
-          <w:highlight w:val="green"/>
+        </w:rPr>
+      </w:pPr>
+      <w:r>
+        <w:rPr>
+          <w:rFonts w:ascii="Sylfaen" w:hAnsi="Sylfaen" w:cstheme="minorHAnsi"/>
+          <w:sz w:val="24"/>
+          <w:szCs w:val="24"/>
         </w:rPr>
         <w:t>x = [0 1 2 3 4 5 6 7]</w:t>
       </w:r>
@@ -4738,7 +4282,6 @@
           <w:rFonts w:ascii="Sylfaen" w:hAnsi="Sylfaen" w:cstheme="minorHAnsi"/>
           <w:sz w:val="24"/>
           <w:szCs w:val="24"/>
-          <w:highlight w:val="green"/>
         </w:rPr>
         <w:t>y</w:t>
       </w:r>
@@ -4748,7 +4291,6 @@
           <w:rFonts w:ascii="Sylfaen" w:hAnsi="Sylfaen" w:cstheme="minorHAnsi"/>
           <w:sz w:val="24"/>
           <w:szCs w:val="24"/>
-          <w:highlight w:val="green"/>
         </w:rPr>
         <w:t>=[</w:t>
       </w:r>
@@ -4758,7 +4300,6 @@
           <w:rFonts w:ascii="Sylfaen" w:hAnsi="Sylfaen" w:cstheme="minorHAnsi"/>
           <w:sz w:val="24"/>
           <w:szCs w:val="24"/>
-          <w:highlight w:val="green"/>
         </w:rPr>
         <w:t>10 13 12 14 13 15 16 17]</w:t>
       </w:r>
@@ -4819,16 +4360,14 @@
           <w:rFonts w:ascii="Sylfaen" w:hAnsi="Sylfaen" w:cstheme="minorHAnsi"/>
           <w:sz w:val="24"/>
           <w:szCs w:val="24"/>
-          <w:highlight w:val="green"/>
-          <w:lang w:val="ka-GE"/>
-        </w:rPr>
-      </w:pPr>
-      <w:r>
-        <w:rPr>
-          <w:rFonts w:ascii="Sylfaen" w:hAnsi="Sylfaen" w:cstheme="minorHAnsi"/>
-          <w:sz w:val="24"/>
-          <w:szCs w:val="24"/>
-          <w:highlight w:val="green"/>
+          <w:lang w:val="ka-GE"/>
+        </w:rPr>
+      </w:pPr>
+      <w:r>
+        <w:rPr>
+          <w:rFonts w:ascii="Sylfaen" w:hAnsi="Sylfaen" w:cstheme="minorHAnsi"/>
+          <w:sz w:val="24"/>
+          <w:szCs w:val="24"/>
           <w:lang w:val="ka-GE"/>
         </w:rPr>
         <w:lastRenderedPageBreak/>
@@ -4840,7 +4379,6 @@
             <w:rFonts w:ascii="Cambria Math" w:hAnsi="Cambria Math" w:cstheme="minorHAnsi"/>
             <w:sz w:val="24"/>
             <w:szCs w:val="24"/>
-            <w:highlight w:val="green"/>
             <w:lang w:val="ka-GE"/>
           </w:rPr>
           <m:t>f(x,y)</m:t>
@@ -4851,7 +4389,6 @@
           <w:rFonts w:ascii="Sylfaen" w:hAnsi="Sylfaen" w:cstheme="minorHAnsi"/>
           <w:sz w:val="24"/>
           <w:szCs w:val="24"/>
-          <w:highlight w:val="green"/>
           <w:lang w:val="ka-GE"/>
         </w:rPr>
         <w:t>, ინტეგრირებას ტრაპეციის მეთოდის გამოყენებით.</w:t>
@@ -4864,7 +4401,6 @@
           <w:rFonts w:ascii="Sylfaen" w:hAnsi="Sylfaen" w:cstheme="minorHAnsi"/>
           <w:sz w:val="24"/>
           <w:szCs w:val="24"/>
-          <w:highlight w:val="green"/>
           <w:lang w:val="ka-GE"/>
         </w:rPr>
       </w:pPr>
@@ -4876,7 +4412,6 @@
           <w:rFonts w:ascii="Sylfaen" w:hAnsi="Sylfaen" w:cstheme="minorHAnsi"/>
           <w:sz w:val="24"/>
           <w:szCs w:val="24"/>
-          <w:highlight w:val="green"/>
           <w:lang w:val="ka-GE"/>
         </w:rPr>
       </w:pPr>
@@ -4887,7 +4422,6 @@
               <w:rFonts w:ascii="Cambria Math" w:hAnsi="Cambria Math" w:cstheme="minorHAnsi"/>
               <w:sz w:val="24"/>
               <w:szCs w:val="24"/>
-              <w:highlight w:val="green"/>
             </w:rPr>
             <m:t>I=</m:t>
           </m:r>
@@ -4900,7 +4434,6 @@
                   <w:i/>
                   <w:sz w:val="24"/>
                   <w:szCs w:val="24"/>
-                  <w:highlight w:val="green"/>
                   <w:lang w:val="ka-GE"/>
                 </w:rPr>
               </m:ctrlPr>
@@ -4911,7 +4444,6 @@
                   <w:rFonts w:ascii="Cambria Math" w:hAnsi="Cambria Math" w:cstheme="minorHAnsi"/>
                   <w:sz w:val="24"/>
                   <w:szCs w:val="24"/>
-                  <w:highlight w:val="green"/>
                   <w:lang w:val="ka-GE"/>
                 </w:rPr>
                 <m:t>a</m:t>
@@ -4923,7 +4455,6 @@
                   <w:rFonts w:ascii="Cambria Math" w:hAnsi="Cambria Math" w:cstheme="minorHAnsi"/>
                   <w:sz w:val="24"/>
                   <w:szCs w:val="24"/>
-                  <w:highlight w:val="green"/>
                   <w:lang w:val="ka-GE"/>
                 </w:rPr>
                 <m:t>b</m:t>
@@ -4939,7 +4470,6 @@
                       <w:i/>
                       <w:sz w:val="24"/>
                       <w:szCs w:val="24"/>
-                      <w:highlight w:val="green"/>
                       <w:lang w:val="ka-GE"/>
                     </w:rPr>
                   </m:ctrlPr>
@@ -4950,7 +4480,6 @@
                       <w:rFonts w:ascii="Cambria Math" w:hAnsi="Cambria Math" w:cstheme="minorHAnsi"/>
                       <w:sz w:val="24"/>
                       <w:szCs w:val="24"/>
-                      <w:highlight w:val="green"/>
                       <w:lang w:val="ka-GE"/>
                     </w:rPr>
                     <m:t>c</m:t>
@@ -4962,7 +4491,6 @@
                       <w:rFonts w:ascii="Cambria Math" w:hAnsi="Cambria Math" w:cstheme="minorHAnsi"/>
                       <w:sz w:val="24"/>
                       <w:szCs w:val="24"/>
-                      <w:highlight w:val="green"/>
                       <w:lang w:val="ka-GE"/>
                     </w:rPr>
                     <m:t>d</m:t>
@@ -4974,7 +4502,6 @@
                       <w:rFonts w:ascii="Cambria Math" w:hAnsi="Cambria Math" w:cstheme="minorHAnsi"/>
                       <w:sz w:val="24"/>
                       <w:szCs w:val="24"/>
-                      <w:highlight w:val="green"/>
                       <w:lang w:val="ka-GE"/>
                     </w:rPr>
                     <m:t>f</m:t>
@@ -4987,7 +4514,6 @@
                           <w:i/>
                           <w:sz w:val="24"/>
                           <w:szCs w:val="24"/>
-                          <w:highlight w:val="green"/>
                           <w:lang w:val="ka-GE"/>
                         </w:rPr>
                       </m:ctrlPr>
@@ -4998,7 +4524,6 @@
                           <w:rFonts w:ascii="Cambria Math" w:hAnsi="Cambria Math" w:cstheme="minorHAnsi"/>
                           <w:sz w:val="24"/>
                           <w:szCs w:val="24"/>
-                          <w:highlight w:val="green"/>
                           <w:lang w:val="ka-GE"/>
                         </w:rPr>
                         <m:t>x,y</m:t>
@@ -5010,7 +4535,6 @@
                       <w:rFonts w:ascii="Cambria Math" w:hAnsi="Cambria Math" w:cstheme="minorHAnsi"/>
                       <w:sz w:val="24"/>
                       <w:szCs w:val="24"/>
-                      <w:highlight w:val="green"/>
                       <w:lang w:val="ka-GE"/>
                     </w:rPr>
                     <m:t>dy dx</m:t>
@@ -5029,7 +4553,6 @@
           <w:rFonts w:ascii="Sylfaen" w:hAnsi="Sylfaen" w:cstheme="minorHAnsi"/>
           <w:sz w:val="24"/>
           <w:szCs w:val="24"/>
-          <w:highlight w:val="green"/>
           <w:lang w:val="ka-GE"/>
         </w:rPr>
       </w:pPr>
@@ -5041,16 +4564,14 @@
           <w:rFonts w:ascii="Sylfaen" w:hAnsi="Sylfaen" w:cstheme="minorHAnsi"/>
           <w:sz w:val="24"/>
           <w:szCs w:val="24"/>
-          <w:highlight w:val="green"/>
-          <w:lang w:val="ka-GE"/>
-        </w:rPr>
-      </w:pPr>
-      <w:r>
-        <w:rPr>
-          <w:rFonts w:ascii="Sylfaen" w:hAnsi="Sylfaen" w:cstheme="minorHAnsi"/>
-          <w:sz w:val="24"/>
-          <w:szCs w:val="24"/>
-          <w:highlight w:val="green"/>
+          <w:lang w:val="ka-GE"/>
+        </w:rPr>
+      </w:pPr>
+      <w:r>
+        <w:rPr>
+          <w:rFonts w:ascii="Sylfaen" w:hAnsi="Sylfaen" w:cstheme="minorHAnsi"/>
+          <w:sz w:val="24"/>
+          <w:szCs w:val="24"/>
           <w:lang w:val="ka-GE"/>
         </w:rPr>
         <w:t>თქვენი ფუნქცია არგუმენტად უნდა იღებდეს ფუნქციას</w:t>
@@ -5060,7 +4581,6 @@
           <w:rFonts w:ascii="Sylfaen" w:hAnsi="Sylfaen" w:cstheme="minorHAnsi"/>
           <w:sz w:val="24"/>
           <w:szCs w:val="24"/>
-          <w:highlight w:val="green"/>
         </w:rPr>
         <w:t xml:space="preserve">, </w:t>
       </w:r>
@@ -5069,7 +4589,6 @@
           <w:rFonts w:ascii="Sylfaen" w:hAnsi="Sylfaen" w:cstheme="minorHAnsi"/>
           <w:sz w:val="24"/>
           <w:szCs w:val="24"/>
-          <w:highlight w:val="green"/>
           <w:lang w:val="ka-GE"/>
         </w:rPr>
         <w:t>ინტეგრირების ზღვრებს</w:t>
@@ -5079,7 +4598,6 @@
           <w:rFonts w:ascii="Sylfaen" w:hAnsi="Sylfaen" w:cstheme="minorHAnsi"/>
           <w:sz w:val="24"/>
           <w:szCs w:val="24"/>
-          <w:highlight w:val="green"/>
         </w:rPr>
         <w:t xml:space="preserve"> </w:t>
       </w:r>
@@ -5088,7 +4606,6 @@
           <w:rFonts w:ascii="Sylfaen" w:hAnsi="Sylfaen" w:cstheme="minorHAnsi"/>
           <w:sz w:val="24"/>
           <w:szCs w:val="24"/>
-          <w:highlight w:val="green"/>
           <w:lang w:val="ka-GE"/>
         </w:rPr>
         <w:t>და თითოეული განზომილების დანაყოფების რაოდენობას:</w:t>
@@ -5101,7 +4618,6 @@
           <w:rFonts w:ascii="Sylfaen" w:hAnsi="Sylfaen" w:cstheme="minorHAnsi"/>
           <w:sz w:val="24"/>
           <w:szCs w:val="24"/>
-          <w:highlight w:val="green"/>
           <w:lang w:val="ka-GE"/>
         </w:rPr>
       </w:pPr>
@@ -5117,7 +4633,6 @@
           <w:rFonts w:ascii="Sylfaen" w:hAnsi="Sylfaen" w:cs="Courier New"/>
           <w:sz w:val="24"/>
           <w:szCs w:val="24"/>
-          <w:highlight w:val="green"/>
         </w:rPr>
       </w:pPr>
       <w:r>
@@ -5126,7 +4641,6 @@
           <w:color w:val="0000FF"/>
           <w:sz w:val="24"/>
           <w:szCs w:val="24"/>
-          <w:highlight w:val="green"/>
         </w:rPr>
         <w:t>function</w:t>
       </w:r>
@@ -5136,7 +4650,6 @@
           <w:color w:val="000000"/>
           <w:sz w:val="24"/>
           <w:szCs w:val="24"/>
-          <w:highlight w:val="green"/>
         </w:rPr>
         <w:t xml:space="preserve"> I = trap2d(</w:t>
       </w:r>
@@ -5147,7 +4660,6 @@
           <w:color w:val="000000"/>
           <w:sz w:val="24"/>
           <w:szCs w:val="24"/>
-          <w:highlight w:val="green"/>
         </w:rPr>
         <w:t>func,a</w:t>
       </w:r>
@@ -5158,7 +4670,6 @@
           <w:color w:val="000000"/>
           <w:sz w:val="24"/>
           <w:szCs w:val="24"/>
-          <w:highlight w:val="green"/>
         </w:rPr>
         <w:t>,b,c,d,nx,ny)</w:t>
       </w:r>
@@ -5174,7 +4685,6 @@
           <w:rFonts w:ascii="Sylfaen" w:hAnsi="Sylfaen" w:cs="Courier New"/>
           <w:sz w:val="24"/>
           <w:szCs w:val="24"/>
-          <w:highlight w:val="green"/>
         </w:rPr>
       </w:pPr>
     </w:p>
@@ -5190,7 +4700,6 @@
           <w:i/>
           <w:sz w:val="24"/>
           <w:szCs w:val="24"/>
-          <w:highlight w:val="green"/>
         </w:rPr>
       </w:pPr>
       <w:proofErr w:type="gramStart"/>
@@ -5199,7 +4708,6 @@
           <w:rFonts w:ascii="Sylfaen" w:hAnsi="Sylfaen" w:cs="Courier New"/>
           <w:sz w:val="24"/>
           <w:szCs w:val="24"/>
-          <w:highlight w:val="green"/>
         </w:rPr>
         <w:t xml:space="preserve">func </w:t>
       </w:r>
@@ -5208,7 +4716,6 @@
           <w:rFonts w:ascii="Sylfaen" w:hAnsi="Sylfaen" w:cs="Courier New"/>
           <w:sz w:val="24"/>
           <w:szCs w:val="24"/>
-          <w:highlight w:val="green"/>
           <w:lang w:val="ka-GE"/>
         </w:rPr>
         <w:t xml:space="preserve"> </w:t>
@@ -5218,7 +4725,6 @@
           <w:rFonts w:ascii="Sylfaen" w:hAnsi="Sylfaen" w:cs="Courier New"/>
           <w:sz w:val="24"/>
           <w:szCs w:val="24"/>
-          <w:highlight w:val="green"/>
         </w:rPr>
         <w:t>-</w:t>
       </w:r>
@@ -5228,7 +4734,6 @@
           <w:rFonts w:ascii="Sylfaen" w:hAnsi="Sylfaen" w:cs="Courier New"/>
           <w:sz w:val="24"/>
           <w:szCs w:val="24"/>
-          <w:highlight w:val="green"/>
         </w:rPr>
         <w:t xml:space="preserve"> </w:t>
       </w:r>
@@ -5237,7 +4742,6 @@
           <w:rFonts w:ascii="Sylfaen" w:hAnsi="Sylfaen" w:cs="Courier New"/>
           <w:sz w:val="24"/>
           <w:szCs w:val="24"/>
-          <w:highlight w:val="green"/>
           <w:lang w:val="ka-GE"/>
         </w:rPr>
         <w:t xml:space="preserve">ორ ცვლადიანი ფუნქცია </w:t>
@@ -5248,7 +4752,6 @@
             <w:rFonts w:ascii="Cambria Math" w:hAnsi="Cambria Math" w:cs="Courier New"/>
             <w:sz w:val="24"/>
             <w:szCs w:val="24"/>
-            <w:highlight w:val="green"/>
             <w:lang w:val="ka-GE"/>
           </w:rPr>
           <m:t>f(x,y</m:t>
@@ -5261,7 +4764,6 @@
             <w:rFonts w:ascii="Cambria Math" w:hAnsi="Cambria Math" w:cs="Courier New"/>
             <w:sz w:val="24"/>
             <w:szCs w:val="24"/>
-            <w:highlight w:val="green"/>
             <w:lang w:val="ka-GE"/>
           </w:rPr>
           <m:t>)</m:t>
@@ -5279,7 +4781,6 @@
           <w:rFonts w:ascii="Sylfaen" w:hAnsi="Sylfaen" w:cs="Courier New"/>
           <w:sz w:val="24"/>
           <w:szCs w:val="24"/>
-          <w:highlight w:val="green"/>
           <w:lang w:val="ka-GE"/>
         </w:rPr>
       </w:pPr>
@@ -5289,7 +4790,6 @@
             <w:rFonts w:ascii="Cambria Math" w:hAnsi="Cambria Math" w:cstheme="majorHAnsi"/>
             <w:sz w:val="24"/>
             <w:szCs w:val="24"/>
-            <w:highlight w:val="green"/>
           </w:rPr>
           <m:t>a,b</m:t>
         </m:r>
@@ -5298,7 +4798,6 @@
             <w:rFonts w:ascii="Cambria Math" w:eastAsiaTheme="minorEastAsia" w:hAnsi="Cambria Math" w:cstheme="majorHAnsi"/>
             <w:sz w:val="24"/>
             <w:szCs w:val="24"/>
-            <w:highlight w:val="green"/>
           </w:rPr>
           <m:t xml:space="preserve">  -</m:t>
         </m:r>
@@ -5308,7 +4807,6 @@
           <w:rFonts w:ascii="Sylfaen" w:hAnsi="Sylfaen" w:cstheme="majorHAnsi"/>
           <w:sz w:val="24"/>
           <w:szCs w:val="24"/>
-          <w:highlight w:val="green"/>
         </w:rPr>
         <w:t xml:space="preserve"> </w:t>
       </w:r>
@@ -5317,7 +4815,6 @@
           <w:rFonts w:ascii="Sylfaen" w:hAnsi="Sylfaen" w:cstheme="majorHAnsi"/>
           <w:sz w:val="24"/>
           <w:szCs w:val="24"/>
-          <w:highlight w:val="green"/>
           <w:lang w:val="ka-GE"/>
         </w:rPr>
         <w:t xml:space="preserve"> </w:t>
@@ -5328,7 +4825,6 @@
             <w:rFonts w:ascii="Cambria Math" w:hAnsi="Cambria Math" w:cstheme="majorHAnsi"/>
             <w:sz w:val="24"/>
             <w:szCs w:val="24"/>
-            <w:highlight w:val="green"/>
           </w:rPr>
           <m:t xml:space="preserve"> x</m:t>
         </m:r>
@@ -5338,7 +4834,6 @@
           <w:rFonts w:ascii="Sylfaen" w:hAnsi="Sylfaen" w:cs="Courier New"/>
           <w:sz w:val="24"/>
           <w:szCs w:val="24"/>
-          <w:highlight w:val="green"/>
         </w:rPr>
         <w:t>-</w:t>
       </w:r>
@@ -5347,7 +4842,6 @@
           <w:rFonts w:ascii="Sylfaen" w:hAnsi="Sylfaen" w:cs="Courier New"/>
           <w:sz w:val="24"/>
           <w:szCs w:val="24"/>
-          <w:highlight w:val="green"/>
           <w:lang w:val="ka-GE"/>
         </w:rPr>
         <w:t>ინტეგრალის ზღვრები</w:t>
@@ -5364,7 +4858,6 @@
           <w:rFonts w:ascii="Sylfaen" w:hAnsi="Sylfaen" w:cs="Courier New"/>
           <w:sz w:val="24"/>
           <w:szCs w:val="24"/>
-          <w:highlight w:val="green"/>
           <w:lang w:val="ka-GE"/>
         </w:rPr>
       </w:pPr>
@@ -5374,7 +4867,6 @@
             <w:rFonts w:ascii="Cambria Math" w:hAnsi="Cambria Math" w:cs="Courier New"/>
             <w:sz w:val="24"/>
             <w:szCs w:val="24"/>
-            <w:highlight w:val="green"/>
           </w:rPr>
           <m:t>c</m:t>
         </m:r>
@@ -5383,7 +4875,6 @@
             <w:rFonts w:ascii="Cambria Math" w:hAnsi="Cambria Math" w:cs="Courier New"/>
             <w:sz w:val="24"/>
             <w:szCs w:val="24"/>
-            <w:highlight w:val="green"/>
           </w:rPr>
           <m:t>,</m:t>
         </m:r>
@@ -5392,7 +4883,6 @@
             <w:rFonts w:ascii="Cambria Math" w:hAnsi="Cambria Math" w:cs="Courier New"/>
             <w:sz w:val="24"/>
             <w:szCs w:val="24"/>
-            <w:highlight w:val="green"/>
           </w:rPr>
           <m:t>d</m:t>
         </m:r>
@@ -5401,7 +4891,6 @@
             <w:rFonts w:ascii="Cambria Math" w:hAnsi="Cambria Math" w:cs="Courier New"/>
             <w:sz w:val="24"/>
             <w:szCs w:val="24"/>
-            <w:highlight w:val="green"/>
           </w:rPr>
           <m:t xml:space="preserve">   -</m:t>
         </m:r>
@@ -5411,7 +4900,6 @@
           <w:rFonts w:ascii="Sylfaen" w:hAnsi="Sylfaen" w:cs="Courier New"/>
           <w:sz w:val="24"/>
           <w:szCs w:val="24"/>
-          <w:highlight w:val="green"/>
         </w:rPr>
         <w:t xml:space="preserve">    </w:t>
       </w:r>
@@ -5421,7 +4909,6 @@
             <w:rFonts w:ascii="Cambria Math" w:hAnsi="Cambria Math" w:cs="Courier New"/>
             <w:sz w:val="24"/>
             <w:szCs w:val="24"/>
-            <w:highlight w:val="green"/>
           </w:rPr>
           <m:t>y</m:t>
         </m:r>
@@ -5431,7 +4918,6 @@
           <w:rFonts w:ascii="Sylfaen" w:hAnsi="Sylfaen" w:cs="Courier New"/>
           <w:sz w:val="24"/>
           <w:szCs w:val="24"/>
-          <w:highlight w:val="green"/>
         </w:rPr>
         <w:t>-</w:t>
       </w:r>
@@ -5440,7 +4926,6 @@
           <w:rFonts w:ascii="Sylfaen" w:hAnsi="Sylfaen" w:cs="Courier New"/>
           <w:sz w:val="24"/>
           <w:szCs w:val="24"/>
-          <w:highlight w:val="green"/>
           <w:lang w:val="ka-GE"/>
         </w:rPr>
         <w:t>ინტეგრალის ზღვრები</w:t>
@@ -5458,7 +4943,6 @@
           <w:iCs/>
           <w:sz w:val="24"/>
           <w:szCs w:val="24"/>
-          <w:highlight w:val="green"/>
           <w:lang w:val="ka-GE"/>
         </w:rPr>
       </w:pPr>
@@ -5468,7 +4952,6 @@
           <w:iCs/>
           <w:sz w:val="24"/>
           <w:szCs w:val="24"/>
-          <w:highlight w:val="green"/>
         </w:rPr>
         <w:t xml:space="preserve">nx  </w:t>
       </w:r>
@@ -5478,7 +4961,6 @@
           <w:iCs/>
           <w:sz w:val="24"/>
           <w:szCs w:val="24"/>
-          <w:highlight w:val="green"/>
           <w:lang w:val="ka-GE"/>
         </w:rPr>
         <w:t xml:space="preserve">  </w:t>
@@ -5489,7 +4971,6 @@
           <w:iCs/>
           <w:sz w:val="24"/>
           <w:szCs w:val="24"/>
-          <w:highlight w:val="green"/>
         </w:rPr>
         <w:t xml:space="preserve"> </w:t>
       </w:r>
@@ -5500,7 +4981,6 @@
           <w:iCs/>
           <w:sz w:val="24"/>
           <w:szCs w:val="24"/>
-          <w:highlight w:val="green"/>
         </w:rPr>
         <w:t>-  x</w:t>
       </w:r>
@@ -5511,7 +4991,6 @@
           <w:iCs/>
           <w:sz w:val="24"/>
           <w:szCs w:val="24"/>
-          <w:highlight w:val="green"/>
         </w:rPr>
         <w:t>-</w:t>
       </w:r>
@@ -5521,7 +5000,6 @@
           <w:iCs/>
           <w:sz w:val="24"/>
           <w:szCs w:val="24"/>
-          <w:highlight w:val="green"/>
           <w:lang w:val="ka-GE"/>
         </w:rPr>
         <w:t>დანაყოფების რაოდენობა</w:t>
@@ -5539,7 +5017,6 @@
           <w:iCs/>
           <w:sz w:val="24"/>
           <w:szCs w:val="24"/>
-          <w:highlight w:val="green"/>
           <w:lang w:val="ka-GE"/>
         </w:rPr>
       </w:pPr>
@@ -5549,7 +5026,6 @@
           <w:iCs/>
           <w:sz w:val="24"/>
           <w:szCs w:val="24"/>
-          <w:highlight w:val="green"/>
         </w:rPr>
         <w:t xml:space="preserve">ny   </w:t>
       </w:r>
@@ -5559,7 +5035,6 @@
           <w:iCs/>
           <w:sz w:val="24"/>
           <w:szCs w:val="24"/>
-          <w:highlight w:val="green"/>
           <w:lang w:val="ka-GE"/>
         </w:rPr>
         <w:t xml:space="preserve">  </w:t>
@@ -5571,7 +5046,6 @@
           <w:iCs/>
           <w:sz w:val="24"/>
           <w:szCs w:val="24"/>
-          <w:highlight w:val="green"/>
         </w:rPr>
         <w:t>-  y</w:t>
       </w:r>
@@ -5582,7 +5056,6 @@
           <w:iCs/>
           <w:sz w:val="24"/>
           <w:szCs w:val="24"/>
-          <w:highlight w:val="green"/>
         </w:rPr>
         <w:t>-</w:t>
       </w:r>
@@ -5592,7 +5065,6 @@
           <w:iCs/>
           <w:sz w:val="24"/>
           <w:szCs w:val="24"/>
-          <w:highlight w:val="green"/>
           <w:lang w:val="ka-GE"/>
         </w:rPr>
         <w:t>დანაყოფების რაოდენობა</w:t>
@@ -5609,7 +5081,6 @@
           <w:iCs/>
           <w:sz w:val="24"/>
           <w:szCs w:val="24"/>
-          <w:highlight w:val="green"/>
           <w:lang w:val="ka-GE"/>
         </w:rPr>
       </w:pPr>
@@ -5619,7 +5090,6 @@
           <w:iCs/>
           <w:sz w:val="24"/>
           <w:szCs w:val="24"/>
-          <w:highlight w:val="green"/>
           <w:lang w:val="ka-GE"/>
         </w:rPr>
         <w:tab/>
@@ -5637,7 +5107,6 @@
           <w:iCs/>
           <w:sz w:val="24"/>
           <w:szCs w:val="24"/>
-          <w:highlight w:val="green"/>
           <w:lang w:val="ka-GE"/>
         </w:rPr>
       </w:pPr>
@@ -5647,7 +5116,6 @@
           <w:iCs/>
           <w:sz w:val="24"/>
           <w:szCs w:val="24"/>
-          <w:highlight w:val="green"/>
           <w:lang w:val="ka-GE"/>
         </w:rPr>
         <w:t>დაწერეთ სკრიპტი, რომელიც თქვენი შექმნილი ფუნქციის გამოყენებით გამოითვლის შემდეგ ინტეგრალს:</w:t>
@@ -5660,7 +5128,6 @@
           <w:rFonts w:ascii="Sylfaen" w:hAnsi="Sylfaen" w:cstheme="minorHAnsi"/>
           <w:sz w:val="24"/>
           <w:szCs w:val="24"/>
-          <w:highlight w:val="green"/>
           <w:lang w:val="ka-GE"/>
         </w:rPr>
       </w:pPr>
@@ -5675,7 +5142,6 @@
                   <w:i/>
                   <w:sz w:val="24"/>
                   <w:szCs w:val="24"/>
-                  <w:highlight w:val="green"/>
                   <w:lang w:val="ka-GE"/>
                 </w:rPr>
               </m:ctrlPr>
@@ -5686,7 +5152,6 @@
                   <w:rFonts w:ascii="Cambria Math" w:hAnsi="Cambria Math" w:cstheme="minorHAnsi"/>
                   <w:sz w:val="24"/>
                   <w:szCs w:val="24"/>
-                  <w:highlight w:val="green"/>
                   <w:lang w:val="ka-GE"/>
                 </w:rPr>
                 <m:t>0</m:t>
@@ -5698,7 +5163,6 @@
                   <w:rFonts w:ascii="Cambria Math" w:hAnsi="Cambria Math" w:cstheme="minorHAnsi"/>
                   <w:sz w:val="24"/>
                   <w:szCs w:val="24"/>
-                  <w:highlight w:val="green"/>
                   <w:lang w:val="ka-GE"/>
                 </w:rPr>
                 <m:t>1</m:t>
@@ -5714,7 +5178,6 @@
                       <w:i/>
                       <w:sz w:val="24"/>
                       <w:szCs w:val="24"/>
-                      <w:highlight w:val="green"/>
                       <w:lang w:val="ka-GE"/>
                     </w:rPr>
                   </m:ctrlPr>
@@ -5725,7 +5188,6 @@
                       <w:rFonts w:ascii="Cambria Math" w:hAnsi="Cambria Math" w:cstheme="minorHAnsi"/>
                       <w:sz w:val="24"/>
                       <w:szCs w:val="24"/>
-                      <w:highlight w:val="green"/>
                       <w:lang w:val="ka-GE"/>
                     </w:rPr>
                     <m:t>-2</m:t>
@@ -5737,7 +5199,6 @@
                       <w:rFonts w:ascii="Cambria Math" w:hAnsi="Cambria Math" w:cstheme="minorHAnsi"/>
                       <w:sz w:val="24"/>
                       <w:szCs w:val="24"/>
-                      <w:highlight w:val="green"/>
                       <w:lang w:val="ka-GE"/>
                     </w:rPr>
                     <m:t>2</m:t>
@@ -5752,7 +5213,6 @@
                           <w:i/>
                           <w:sz w:val="24"/>
                           <w:szCs w:val="24"/>
-                          <w:highlight w:val="green"/>
                         </w:rPr>
                       </m:ctrlPr>
                     </m:sSupPr>
@@ -5762,7 +5222,6 @@
                           <w:rFonts w:ascii="Cambria Math" w:hAnsi="Cambria Math" w:cstheme="minorHAnsi"/>
                           <w:sz w:val="24"/>
                           <w:szCs w:val="24"/>
-                          <w:highlight w:val="green"/>
                         </w:rPr>
                         <m:t>e</m:t>
                       </m:r>
@@ -5773,7 +5232,6 @@
                           <w:rFonts w:ascii="Cambria Math" w:hAnsi="Cambria Math" w:cstheme="minorHAnsi"/>
                           <w:sz w:val="24"/>
                           <w:szCs w:val="24"/>
-                          <w:highlight w:val="green"/>
                         </w:rPr>
                         <m:t>-y</m:t>
                       </m:r>
@@ -5787,7 +5245,6 @@
                           <w:i/>
                           <w:sz w:val="24"/>
                           <w:szCs w:val="24"/>
-                          <w:highlight w:val="green"/>
                           <w:lang w:val="ka-GE"/>
                         </w:rPr>
                       </m:ctrlPr>
@@ -5801,7 +5258,6 @@
                           <w:rFonts w:ascii="Cambria Math" w:hAnsi="Cambria Math" w:cstheme="minorHAnsi"/>
                           <w:sz w:val="24"/>
                           <w:szCs w:val="24"/>
-                          <w:highlight w:val="green"/>
                           <w:lang w:val="ka-GE"/>
                         </w:rPr>
                         <m:t>sin</m:t>
@@ -5816,7 +5272,6 @@
                               <w:i/>
                               <w:sz w:val="24"/>
                               <w:szCs w:val="24"/>
-                              <w:highlight w:val="green"/>
                               <w:lang w:val="ka-GE"/>
                             </w:rPr>
                           </m:ctrlPr>
@@ -5827,7 +5282,6 @@
                               <w:rFonts w:ascii="Cambria Math" w:hAnsi="Cambria Math" w:cstheme="minorHAnsi"/>
                               <w:sz w:val="24"/>
                               <w:szCs w:val="24"/>
-                              <w:highlight w:val="green"/>
                               <w:lang w:val="ka-GE"/>
                             </w:rPr>
                             <m:t>2x</m:t>
@@ -5841,7 +5295,6 @@
                       <w:rFonts w:ascii="Cambria Math" w:hAnsi="Cambria Math" w:cstheme="minorHAnsi"/>
                       <w:sz w:val="24"/>
                       <w:szCs w:val="24"/>
-                      <w:highlight w:val="green"/>
                       <w:lang w:val="ka-GE"/>
                     </w:rPr>
                     <m:t>dy dx</m:t>
@@ -5873,7 +5326,6 @@
           <w:iCs/>
           <w:sz w:val="24"/>
           <w:szCs w:val="24"/>
-          <w:highlight w:val="green"/>
           <w:lang w:val="ka-GE"/>
         </w:rPr>
         <w:tab/>
@@ -5885,7 +5337,6 @@
           <w:iCs/>
           <w:sz w:val="24"/>
           <w:szCs w:val="24"/>
-          <w:highlight w:val="green"/>
           <w:lang w:val="ka-GE"/>
         </w:rPr>
         <w:t>ე</w:t>
@@ -5896,7 +5347,6 @@
           <w:iCs/>
           <w:sz w:val="24"/>
           <w:szCs w:val="24"/>
-          <w:highlight w:val="green"/>
           <w:lang w:val="ka-GE"/>
         </w:rPr>
         <w:t xml:space="preserve">თ </w:t>
@@ -5907,7 +5357,6 @@
           <w:iCs/>
           <w:sz w:val="24"/>
           <w:szCs w:val="24"/>
-          <w:highlight w:val="green"/>
         </w:rPr>
         <w:t xml:space="preserve">nx = 1000 </w:t>
       </w:r>
@@ -5917,7 +5366,6 @@
           <w:iCs/>
           <w:sz w:val="24"/>
           <w:szCs w:val="24"/>
-          <w:highlight w:val="green"/>
           <w:lang w:val="ka-GE"/>
         </w:rPr>
         <w:t xml:space="preserve">და </w:t>
@@ -5928,7 +5376,6 @@
           <w:iCs/>
           <w:sz w:val="24"/>
           <w:szCs w:val="24"/>
-          <w:highlight w:val="green"/>
         </w:rPr>
         <w:t>ny</w:t>
       </w:r>
@@ -5938,7 +5385,6 @@
           <w:iCs/>
           <w:sz w:val="24"/>
           <w:szCs w:val="24"/>
-          <w:highlight w:val="green"/>
           <w:lang w:val="ka-GE"/>
         </w:rPr>
         <w:t xml:space="preserve"> </w:t>
@@ -5949,7 +5395,6 @@
           <w:iCs/>
           <w:sz w:val="24"/>
           <w:szCs w:val="24"/>
-          <w:highlight w:val="green"/>
         </w:rPr>
         <w:t>=</w:t>
       </w:r>
@@ -5959,7 +5404,6 @@
           <w:iCs/>
           <w:sz w:val="24"/>
           <w:szCs w:val="24"/>
-          <w:highlight w:val="green"/>
           <w:lang w:val="ka-GE"/>
         </w:rPr>
         <w:t xml:space="preserve"> </w:t>
@@ -5970,7 +5414,6 @@
           <w:iCs/>
           <w:sz w:val="24"/>
           <w:szCs w:val="24"/>
-          <w:highlight w:val="green"/>
         </w:rPr>
         <w:t>1000.</w:t>
       </w:r>

</xml_diff>